<commit_message>
Project Part 3 - CC
</commit_message>
<xml_diff>
--- a/products/manuscript/Manuscript.docx
+++ b/products/manuscript/Manuscript.docx
@@ -59,10 +59,10 @@
         <w:pStyle w:val="Date"/>
       </w:pPr>
       <w:r>
-        <w:t xml:space="preserve">2021-10-08</w:t>
-      </w:r>
-    </w:p>
-    <w:bookmarkStart w:id="20" w:name="summaryabstract"/>
+        <w:t xml:space="preserve">2021-10-29</w:t>
+      </w:r>
+    </w:p>
+    <w:bookmarkStart w:id="32" w:name="summaryabstract"/>
     <w:p>
       <w:pPr>
         <w:pStyle w:val="Heading1"/>
@@ -80,23 +80,1252 @@
         <w:t xml:space="preserve">Summary/Abstract</w:t>
       </w:r>
     </w:p>
-    <w:bookmarkEnd w:id="20"/>
-    <w:bookmarkStart w:id="21" w:name="introduction"/>
-    <w:p>
-      <w:pPr>
-        <w:pStyle w:val="Heading1"/>
+    <w:p>
+      <w:pPr>
+        <w:pStyle w:val="FirstParagraph"/>
+      </w:pPr>
+      <w:r>
+        <w:t xml:space="preserve"> </w:t>
+      </w:r>
+      <w:r>
+        <w:t xml:space="preserve"># Introduction</w:t>
+      </w:r>
+      <w:r>
+        <w:t xml:space="preserve"> </w:t>
+      </w:r>
+      <w:r>
+        <w:rPr>
+          <w:iCs/>
+          <w:i/>
+        </w:rPr>
+        <w:t xml:space="preserve">When monitoring freshwater streams, stream health is typically measured by its physical characteristics (chemistry, surrounding land use area, channelization, etc.); Microbial (fecal indicator), and ecology (diversity of indicator macroinvertebrates). However, these categories are usually analyzed separately to assess stream health. As such, my question is how well are these parameters correlated with each other. Specifically, can you use one of the indicators mentioned (physical, microbial, and ecological) to describe both of the others to make a statement about overall stream health?</w:t>
+      </w:r>
+      <w:r>
+        <w:t xml:space="preserve"> </w:t>
+      </w:r>
+      <w:r>
+        <w:t xml:space="preserve"> </w:t>
+      </w:r>
+      <w:r>
+        <w:rPr>
+          <w:iCs/>
+          <w:i/>
+        </w:rPr>
+        <w:t xml:space="preserve">I would expect that because the all three are correlated with urbanization/anthropocentric impact, a negative impact in one indicator category will indicate a correlated negative impact in the other categories. The only caveat is that because level of noise in stream health data, significant correlations may be difficult to find.</w:t>
+      </w:r>
+      <w:r>
+        <w:t xml:space="preserve"> </w:t>
+      </w:r>
+      <w:r>
+        <w:t xml:space="preserve"> </w:t>
+      </w:r>
+      <w:r>
+        <w:t xml:space="preserve"># Methods and Results</w:t>
+      </w:r>
+      <w:r>
+        <w:t xml:space="preserve"> </w:t>
+      </w:r>
+      <w:r>
+        <w:rPr>
+          <w:iCs/>
+          <w:i/>
+        </w:rPr>
+        <w:t xml:space="preserve">UOWN has provided a great deal of data dating back to 2003. First,I will need to wrangle missing data values that are a result of inconsistent sampling efforts. This will make the data easier to work with and narrow down a time frame for the data that is consistent and free of sampling bias. Next, I will analyze and compare trends in the change of chemical (conductivity, turbidity, no3.mgL); ecological(Biological Score); and microbial indicator data (e.coli CFU). Generally speaking, increases in chemical properties like conductivity, turbidity, no3.mgL and microbial indicator abundance (i.e. ecoli CFU) indicate decreased stream health. While a decrease in biological score indicates decrease in stream health. Next, since biological scores are used as a measure of broader ecological health, I will run t-tests on if the other factors significantly effect biological score. Finally, I will test the interaction of all three via multivariate analysis.</w:t>
+      </w:r>
+      <w:r>
+        <w:t xml:space="preserve"> </w:t>
+      </w:r>
+      <w:r>
+        <w:t xml:space="preserve"> </w:t>
+      </w:r>
+      <w:r>
+        <w:t xml:space="preserve">## Data aquisition</w:t>
+      </w:r>
+      <w:r>
+        <w:t xml:space="preserve"> </w:t>
+      </w:r>
+      <w:r>
+        <w:rPr>
+          <w:iCs/>
+          <w:i/>
+        </w:rPr>
+        <w:t xml:space="preserve">The data I am using is the publically avaialable data provided by the Upper Oconee Watershed Network (UOWN). This data is part of a citizen science training effort for routine watershed-scale monitoring of the upper oconee river watershed. Trained freshwater scientists assist in training members of the community to collect both chemical and biological stream characteristics that are useful in describing stream health. All data is compliled and posted in raw form on the UOWN website. Of interest to me are the following variables: WSID (ID number), biological_score, conductivity, turbidity, no3.mgL, e.coli.cfu, month, year, day. The raw data shows 3,075 observations before cleaning. However, while cleaning I had to eliminate</w:t>
+      </w:r>
+      <w:r>
+        <w:rPr>
+          <w:iCs/>
+          <w:i/>
+        </w:rPr>
+        <w:t xml:space="preserve"> </w:t>
+      </w:r>
+      <w:r>
+        <w:rPr>
+          <w:iCs/>
+          <w:i/>
+        </w:rPr>
+        <w:t xml:space="preserve">“</w:t>
+      </w:r>
+      <w:r>
+        <w:rPr>
+          <w:iCs/>
+          <w:i/>
+        </w:rPr>
+        <w:t xml:space="preserve">po4.mgl</w:t>
+      </w:r>
+      <w:r>
+        <w:rPr>
+          <w:iCs/>
+          <w:i/>
+        </w:rPr>
+        <w:t xml:space="preserve">”</w:t>
+      </w:r>
+      <w:r>
+        <w:rPr>
+          <w:iCs/>
+          <w:i/>
+        </w:rPr>
+        <w:t xml:space="preserve"> </w:t>
+      </w:r>
+      <w:r>
+        <w:rPr>
+          <w:iCs/>
+          <w:i/>
+        </w:rPr>
+        <w:t xml:space="preserve">and</w:t>
+      </w:r>
+      <w:r>
+        <w:rPr>
+          <w:iCs/>
+          <w:i/>
+        </w:rPr>
+        <w:t xml:space="preserve"> </w:t>
+      </w:r>
+      <w:r>
+        <w:rPr>
+          <w:iCs/>
+          <w:i/>
+        </w:rPr>
+        <w:t xml:space="preserve">“</w:t>
+      </w:r>
+      <w:r>
+        <w:rPr>
+          <w:iCs/>
+          <w:i/>
+        </w:rPr>
+        <w:t xml:space="preserve">temperature</w:t>
+      </w:r>
+      <w:r>
+        <w:rPr>
+          <w:iCs/>
+          <w:i/>
+        </w:rPr>
+        <w:t xml:space="preserve">”</w:t>
+      </w:r>
+      <w:r>
+        <w:rPr>
+          <w:iCs/>
+          <w:i/>
+        </w:rPr>
+        <w:t xml:space="preserve"> </w:t>
+      </w:r>
+      <w:r>
+        <w:rPr>
+          <w:iCs/>
+          <w:i/>
+        </w:rPr>
+        <w:t xml:space="preserve">due to significant amounts of missing data.</w:t>
+      </w:r>
+      <w:r>
+        <w:t xml:space="preserve"> </w:t>
+      </w:r>
+      <w:r>
+        <w:t xml:space="preserve"> </w:t>
+      </w:r>
+      <w:r>
+        <w:t xml:space="preserve">#### Load import packages:</w:t>
+      </w:r>
+    </w:p>
+    <w:p>
+      <w:pPr>
+        <w:pStyle w:val="SourceCode"/>
+      </w:pPr>
+      <w:r>
+        <w:rPr>
+          <w:rStyle w:val="FunctionTok"/>
+        </w:rPr>
+        <w:t xml:space="preserve">library</w:t>
+      </w:r>
+      <w:r>
+        <w:rPr>
+          <w:rStyle w:val="NormalTok"/>
+        </w:rPr>
+        <w:t xml:space="preserve">(tidyverse)</w:t>
+      </w:r>
+    </w:p>
+    <w:p>
+      <w:pPr>
+        <w:pStyle w:val="SourceCode"/>
+      </w:pPr>
+      <w:r>
+        <w:rPr>
+          <w:rStyle w:val="VerbatimChar"/>
+        </w:rPr>
+        <w:t xml:space="preserve">## -- Attaching packages --------------------------------------- tidyverse 1.3.1 --</w:t>
+      </w:r>
+    </w:p>
+    <w:p>
+      <w:pPr>
+        <w:pStyle w:val="SourceCode"/>
+      </w:pPr>
+      <w:r>
+        <w:rPr>
+          <w:rStyle w:val="VerbatimChar"/>
+        </w:rPr>
+        <w:t xml:space="preserve">## v ggplot2 3.3.5     v purrr   0.3.4</w:t>
+      </w:r>
+      <w:r>
+        <w:br/>
+      </w:r>
+      <w:r>
+        <w:rPr>
+          <w:rStyle w:val="VerbatimChar"/>
+        </w:rPr>
+        <w:t xml:space="preserve">## v tibble  3.1.5     v dplyr   1.0.7</w:t>
+      </w:r>
+      <w:r>
+        <w:br/>
+      </w:r>
+      <w:r>
+        <w:rPr>
+          <w:rStyle w:val="VerbatimChar"/>
+        </w:rPr>
+        <w:t xml:space="preserve">## v tidyr   1.1.4     v stringr 1.4.0</w:t>
+      </w:r>
+      <w:r>
+        <w:br/>
+      </w:r>
+      <w:r>
+        <w:rPr>
+          <w:rStyle w:val="VerbatimChar"/>
+        </w:rPr>
+        <w:t xml:space="preserve">## v readr   2.0.1     v forcats 0.5.1</w:t>
+      </w:r>
+    </w:p>
+    <w:p>
+      <w:pPr>
+        <w:pStyle w:val="SourceCode"/>
+      </w:pPr>
+      <w:r>
+        <w:rPr>
+          <w:rStyle w:val="VerbatimChar"/>
+        </w:rPr>
+        <w:t xml:space="preserve">## -- Conflicts ------------------------------------------ tidyverse_conflicts() --</w:t>
+      </w:r>
+      <w:r>
+        <w:br/>
+      </w:r>
+      <w:r>
+        <w:rPr>
+          <w:rStyle w:val="VerbatimChar"/>
+        </w:rPr>
+        <w:t xml:space="preserve">## x dplyr::filter() masks stats::filter()</w:t>
+      </w:r>
+      <w:r>
+        <w:br/>
+      </w:r>
+      <w:r>
+        <w:rPr>
+          <w:rStyle w:val="VerbatimChar"/>
+        </w:rPr>
+        <w:t xml:space="preserve">## x dplyr::lag()    masks stats::lag()</w:t>
+      </w:r>
+    </w:p>
+    <w:p>
+      <w:pPr>
+        <w:pStyle w:val="SourceCode"/>
+      </w:pPr>
+      <w:r>
+        <w:rPr>
+          <w:rStyle w:val="FunctionTok"/>
+        </w:rPr>
+        <w:t xml:space="preserve">library</w:t>
+      </w:r>
+      <w:r>
+        <w:rPr>
+          <w:rStyle w:val="NormalTok"/>
+        </w:rPr>
+        <w:t xml:space="preserve">(readxl)</w:t>
+      </w:r>
+      <w:r>
+        <w:br/>
+      </w:r>
+      <w:r>
+        <w:rPr>
+          <w:rStyle w:val="FunctionTok"/>
+        </w:rPr>
+        <w:t xml:space="preserve">library</w:t>
+      </w:r>
+      <w:r>
+        <w:rPr>
+          <w:rStyle w:val="NormalTok"/>
+        </w:rPr>
+        <w:t xml:space="preserve">(here)</w:t>
+      </w:r>
+    </w:p>
+    <w:p>
+      <w:pPr>
+        <w:pStyle w:val="SourceCode"/>
+      </w:pPr>
+      <w:r>
+        <w:rPr>
+          <w:rStyle w:val="VerbatimChar"/>
+        </w:rPr>
+        <w:t xml:space="preserve">## here() starts at C:/Data/Github/MADA/CARTERCOLEMAN_MADA_PROJECT</w:t>
+      </w:r>
+    </w:p>
+    <w:p>
+      <w:pPr>
+        <w:pStyle w:val="SourceCode"/>
+      </w:pPr>
+      <w:r>
+        <w:rPr>
+          <w:rStyle w:val="FunctionTok"/>
+        </w:rPr>
+        <w:t xml:space="preserve">library</w:t>
+      </w:r>
+      <w:r>
+        <w:rPr>
+          <w:rStyle w:val="NormalTok"/>
+        </w:rPr>
+        <w:t xml:space="preserve">(png)</w:t>
+      </w:r>
+      <w:r>
+        <w:br/>
+      </w:r>
+      <w:r>
+        <w:rPr>
+          <w:rStyle w:val="FunctionTok"/>
+        </w:rPr>
+        <w:t xml:space="preserve">library</w:t>
+      </w:r>
+      <w:r>
+        <w:rPr>
+          <w:rStyle w:val="NormalTok"/>
+        </w:rPr>
+        <w:t xml:space="preserve">(knitr)</w:t>
+      </w:r>
+    </w:p>
+    <w:p>
+      <w:pPr>
+        <w:pStyle w:val="FirstParagraph"/>
+      </w:pPr>
+      <w:r>
+        <w:t xml:space="preserve"> </w:t>
+      </w:r>
+      <w:r>
+        <w:t xml:space="preserve">#### Lodaing data and providing a summary for the raw data</w:t>
+      </w:r>
+    </w:p>
+    <w:p>
+      <w:pPr>
+        <w:pStyle w:val="SourceCode"/>
+      </w:pPr>
+      <w:r>
+        <w:rPr>
+          <w:rStyle w:val="NormalTok"/>
+        </w:rPr>
+        <w:t xml:space="preserve">data_location </w:t>
+      </w:r>
+      <w:r>
+        <w:rPr>
+          <w:rStyle w:val="OtherTok"/>
+        </w:rPr>
+        <w:t xml:space="preserve">&lt;-</w:t>
+      </w:r>
+      <w:r>
+        <w:rPr>
+          <w:rStyle w:val="NormalTok"/>
+        </w:rPr>
+        <w:t xml:space="preserve"> here</w:t>
+      </w:r>
+      <w:r>
+        <w:rPr>
+          <w:rStyle w:val="SpecialCharTok"/>
+        </w:rPr>
+        <w:t xml:space="preserve">::</w:t>
+      </w:r>
+      <w:r>
+        <w:rPr>
+          <w:rStyle w:val="FunctionTok"/>
+        </w:rPr>
+        <w:t xml:space="preserve">here</w:t>
+      </w:r>
+      <w:r>
+        <w:rPr>
+          <w:rStyle w:val="NormalTok"/>
+        </w:rPr>
+        <w:t xml:space="preserve">(</w:t>
+      </w:r>
+      <w:r>
+        <w:rPr>
+          <w:rStyle w:val="StringTok"/>
+        </w:rPr>
+        <w:t xml:space="preserve">"data/raw_data/UOWN_data_master_spring2021 (2).xlsx"</w:t>
+      </w:r>
+      <w:r>
+        <w:rPr>
+          <w:rStyle w:val="NormalTok"/>
+        </w:rPr>
+        <w:t xml:space="preserve">)</w:t>
+      </w:r>
+      <w:r>
+        <w:br/>
+      </w:r>
+      <w:r>
+        <w:rPr>
+          <w:rStyle w:val="NormalTok"/>
+        </w:rPr>
+        <w:t xml:space="preserve">rawdata </w:t>
+      </w:r>
+      <w:r>
+        <w:rPr>
+          <w:rStyle w:val="OtherTok"/>
+        </w:rPr>
+        <w:t xml:space="preserve">&lt;-</w:t>
+      </w:r>
+      <w:r>
+        <w:rPr>
+          <w:rStyle w:val="NormalTok"/>
+        </w:rPr>
+        <w:t xml:space="preserve"> readxl</w:t>
+      </w:r>
+      <w:r>
+        <w:rPr>
+          <w:rStyle w:val="SpecialCharTok"/>
+        </w:rPr>
+        <w:t xml:space="preserve">::</w:t>
+      </w:r>
+      <w:r>
+        <w:rPr>
+          <w:rStyle w:val="FunctionTok"/>
+        </w:rPr>
+        <w:t xml:space="preserve">read_excel</w:t>
+      </w:r>
+      <w:r>
+        <w:rPr>
+          <w:rStyle w:val="NormalTok"/>
+        </w:rPr>
+        <w:t xml:space="preserve">(data_location)</w:t>
+      </w:r>
+      <w:r>
+        <w:br/>
+      </w:r>
+      <w:r>
+        <w:rPr>
+          <w:rStyle w:val="FunctionTok"/>
+        </w:rPr>
+        <w:t xml:space="preserve">glimpse</w:t>
+      </w:r>
+      <w:r>
+        <w:rPr>
+          <w:rStyle w:val="NormalTok"/>
+        </w:rPr>
+        <w:t xml:space="preserve">(rawdata)</w:t>
+      </w:r>
+    </w:p>
+    <w:p>
+      <w:pPr>
+        <w:pStyle w:val="SourceCode"/>
+      </w:pPr>
+      <w:r>
+        <w:rPr>
+          <w:rStyle w:val="VerbatimChar"/>
+        </w:rPr>
+        <w:t xml:space="preserve">## Rows: 3,075</w:t>
+      </w:r>
+      <w:r>
+        <w:br/>
+      </w:r>
+      <w:r>
+        <w:rPr>
+          <w:rStyle w:val="VerbatimChar"/>
+        </w:rPr>
+        <w:t xml:space="preserve">## Columns: 17</w:t>
+      </w:r>
+      <w:r>
+        <w:br/>
+      </w:r>
+      <w:r>
+        <w:rPr>
+          <w:rStyle w:val="VerbatimChar"/>
+        </w:rPr>
+        <w:t xml:space="preserve">## $ WS                 &lt;chr&gt; "BICO", "BICO", "MIDO", "MIDO", "MIDO", "MIDO", "MI~</w:t>
+      </w:r>
+      <w:r>
+        <w:br/>
+      </w:r>
+      <w:r>
+        <w:rPr>
+          <w:rStyle w:val="VerbatimChar"/>
+        </w:rPr>
+        <w:t xml:space="preserve">## $ ID                 &lt;chr&gt; "102", "103", "101", "102", "103", "104", "116", "1~</w:t>
+      </w:r>
+      <w:r>
+        <w:br/>
+      </w:r>
+      <w:r>
+        <w:rPr>
+          <w:rStyle w:val="VerbatimChar"/>
+        </w:rPr>
+        <w:t xml:space="preserve">## $ WSID               &lt;chr&gt; "BICO102", "BICO103", "MIDO101", "MIDO102", "MIDO10~</w:t>
+      </w:r>
+      <w:r>
+        <w:br/>
+      </w:r>
+      <w:r>
+        <w:rPr>
+          <w:rStyle w:val="VerbatimChar"/>
+        </w:rPr>
+        <w:t xml:space="preserve">## $ visual_score       &lt;chr&gt; "44", "NA", "45", "52", "39", "NA", "46", "NA", "44~</w:t>
+      </w:r>
+      <w:r>
+        <w:br/>
+      </w:r>
+      <w:r>
+        <w:rPr>
+          <w:rStyle w:val="VerbatimChar"/>
+        </w:rPr>
+        <w:t xml:space="preserve">## $ biological_score   &lt;chr&gt; "22", "27", "NA", "NA", "NA", "NA", "NA", "NA", "13~</w:t>
+      </w:r>
+      <w:r>
+        <w:br/>
+      </w:r>
+      <w:r>
+        <w:rPr>
+          <w:rStyle w:val="VerbatimChar"/>
+        </w:rPr>
+        <w:t xml:space="preserve">## $ conductivity.uscm  &lt;chr&gt; "83", "NA", "47", "85", "98", "85", "85", "85", "53~</w:t>
+      </w:r>
+      <w:r>
+        <w:br/>
+      </w:r>
+      <w:r>
+        <w:rPr>
+          <w:rStyle w:val="VerbatimChar"/>
+        </w:rPr>
+        <w:t xml:space="preserve">## $ turbidity.ntu      &lt;chr&gt; "4", "NA", "3", "17", "5", "79", "17", "21", "5", "~</w:t>
+      </w:r>
+      <w:r>
+        <w:br/>
+      </w:r>
+      <w:r>
+        <w:rPr>
+          <w:rStyle w:val="VerbatimChar"/>
+        </w:rPr>
+        <w:t xml:space="preserve">## $ po4.mgL            &lt;chr&gt; "NA", "NA", "NA", "NA", "NA", "NA", "NA", "NA", "NA~</w:t>
+      </w:r>
+      <w:r>
+        <w:br/>
+      </w:r>
+      <w:r>
+        <w:rPr>
+          <w:rStyle w:val="VerbatimChar"/>
+        </w:rPr>
+        <w:t xml:space="preserve">## $ no3.mgL            &lt;chr&gt; "0.8", "NA", "NA", "NA", "NA", "NA", "NA", "NA", "0~</w:t>
+      </w:r>
+      <w:r>
+        <w:br/>
+      </w:r>
+      <w:r>
+        <w:rPr>
+          <w:rStyle w:val="VerbatimChar"/>
+        </w:rPr>
+        <w:t xml:space="preserve">## $ pH                 &lt;chr&gt; "7.2", "NA", "NA", "6.8", "NA", "7", "7", "6.9", "6~</w:t>
+      </w:r>
+      <w:r>
+        <w:br/>
+      </w:r>
+      <w:r>
+        <w:rPr>
+          <w:rStyle w:val="VerbatimChar"/>
+        </w:rPr>
+        <w:t xml:space="preserve">## $ temperature.c      &lt;chr&gt; "NA", "NA", "NA", "NA", "NA", "NA", "NA", "NA", "NA~</w:t>
+      </w:r>
+      <w:r>
+        <w:br/>
+      </w:r>
+      <w:r>
+        <w:rPr>
+          <w:rStyle w:val="VerbatimChar"/>
+        </w:rPr>
+        <w:t xml:space="preserve">## $ e.coli.cfu         &lt;chr&gt; "275", "NA", "145", "NA", "NA", "NA", "NA", "NA", "~</w:t>
+      </w:r>
+      <w:r>
+        <w:br/>
+      </w:r>
+      <w:r>
+        <w:rPr>
+          <w:rStyle w:val="VerbatimChar"/>
+        </w:rPr>
+        <w:t xml:space="preserve">## $ month              &lt;dbl&gt; 4, 4, 4, 4, 4, 4, 4, 4, 4, 4, 4, 4, 4, 4, 4, 4, 4, ~</w:t>
+      </w:r>
+      <w:r>
+        <w:br/>
+      </w:r>
+      <w:r>
+        <w:rPr>
+          <w:rStyle w:val="VerbatimChar"/>
+        </w:rPr>
+        <w:t xml:space="preserve">## $ year               &lt;dbl&gt; 2001, 2001, 2001, 2001, 2001, 2001, 2001, 2001, 200~</w:t>
+      </w:r>
+      <w:r>
+        <w:br/>
+      </w:r>
+      <w:r>
+        <w:rPr>
+          <w:rStyle w:val="VerbatimChar"/>
+        </w:rPr>
+        <w:t xml:space="preserve">## $ day                &lt;dbl&gt; 28, 28, 28, 28, 28, 28, 28, 28, 28, 28, 28, 28, 28,~</w:t>
+      </w:r>
+      <w:r>
+        <w:br/>
+      </w:r>
+      <w:r>
+        <w:rPr>
+          <w:rStyle w:val="VerbatimChar"/>
+        </w:rPr>
+        <w:t xml:space="preserve">## $ quarter            &lt;dbl&gt; 2, 2, 2, 2, 2, 2, 2, 2, 2, 2, 2, 2, 2, 2, 2, 2, 2, ~</w:t>
+      </w:r>
+      <w:r>
+        <w:br/>
+      </w:r>
+      <w:r>
+        <w:rPr>
+          <w:rStyle w:val="VerbatimChar"/>
+        </w:rPr>
+        <w:t xml:space="preserve">## $ ecoli.method.known &lt;lgl&gt; NA, NA, NA, NA, NA, NA, NA, NA, NA, NA, NA, NA, NA,~</w:t>
+      </w:r>
+    </w:p>
+    <w:p>
+      <w:pPr>
+        <w:pStyle w:val="FirstParagraph"/>
+      </w:pPr>
+      <w:r>
+        <w:t xml:space="preserve"> </w:t>
+      </w:r>
+      <w:r>
+        <w:t xml:space="preserve">## Data import and cleaning</w:t>
+      </w:r>
+      <w:r>
+        <w:t xml:space="preserve"> </w:t>
+      </w:r>
+      <w:r>
+        <w:rPr>
+          <w:iCs/>
+          <w:i/>
+        </w:rPr>
+        <w:t xml:space="preserve">Below is the cleaned data produced from our data processing. Data was processed using the processingscript.R file and includes the following steps:</w:t>
+      </w:r>
+      <w:r>
+        <w:t xml:space="preserve"> </w:t>
+      </w:r>
+      <w:r>
+        <w:rPr>
+          <w:iCs/>
+          <w:i/>
+        </w:rPr>
+        <w:t xml:space="preserve">1. Load rawdata from excel file. Note the use of the here() package and not absolute paths</w:t>
+      </w:r>
+      <w:r>
+        <w:t xml:space="preserve"> </w:t>
+      </w:r>
+      <w:r>
+        <w:t xml:space="preserve"> </w:t>
+      </w:r>
+      <w:r>
+        <w:rPr>
+          <w:iCs/>
+          <w:i/>
+        </w:rPr>
+        <w:t xml:space="preserve">2. Designate NA’s as actually missing values instead of factor data.</w:t>
+      </w:r>
+      <w:r>
+        <w:t xml:space="preserve"> </w:t>
+      </w:r>
+      <w:r>
+        <w:t xml:space="preserve"> </w:t>
+      </w:r>
+      <w:r>
+        <w:rPr>
+          <w:iCs/>
+          <w:i/>
+        </w:rPr>
+        <w:t xml:space="preserve">3. Select variables of interest. These are variables I think are good indicators of stream health or are important identifying labels. Such variables are listed here: WSID, biological_score, conductivity.uscm, turbidity.ntu, po4.mgL, no3.mgL, pH, temperature.c, e.coli.cfu, month, year, and day. This was done using the Select() function.</w:t>
+      </w:r>
+      <w:r>
+        <w:t xml:space="preserve"> </w:t>
+      </w:r>
+      <w:r>
+        <w:t xml:space="preserve"> </w:t>
+      </w:r>
+      <w:r>
+        <w:rPr>
+          <w:iCs/>
+          <w:i/>
+        </w:rPr>
+        <w:t xml:space="preserve">There is 3,075 rows and 12 columns… So, a lot of data. This is because data has been collected for ~20 years. Unfortunately, I am seeing a lot of NA’s in the data. Because this is citizen science monitoring data, NA most likely means the data wasn’t collected during that event and is a form of human error bias.</w:t>
+      </w:r>
+      <w:r>
+        <w:t xml:space="preserve"> </w:t>
+      </w:r>
+      <w:r>
+        <w:t xml:space="preserve"> </w:t>
+      </w:r>
+      <w:r>
+        <w:rPr>
+          <w:iCs/>
+          <w:i/>
+        </w:rPr>
+        <w:t xml:space="preserve">4. Use NA assessment to see determine which variables to remove from assessment. This was done using the is_na function.</w:t>
+      </w:r>
+      <w:r>
+        <w:t xml:space="preserve"> </w:t>
+      </w:r>
+      <w:r>
+        <w:rPr>
+          <w:iCs/>
+          <w:i/>
+        </w:rPr>
+        <w:t xml:space="preserve">Several of the columns have more than half of the data missing. This is pretty common for citizen science data, seeing as collection is opportunistic. As such, I decided to remove P04 and temperature, because they are missing a lot of data. Finally, I decided to remove all missing values and see the condition of the data knowing that there are now no missing values. I removed NA data using the na.omit() function</w:t>
+      </w:r>
+      <w:r>
+        <w:t xml:space="preserve"> </w:t>
+      </w:r>
+      <w:r>
+        <w:t xml:space="preserve"> </w:t>
+      </w:r>
+      <w:r>
+        <w:rPr>
+          <w:iCs/>
+          <w:i/>
+        </w:rPr>
+        <w:t xml:space="preserve">5. Change all numeric columns to be read as numeric instead of character. This sometimes happens when R tries to read in data from an external source, but is an easy fix with the as.numeric function. This is important because my analysis uses linear regression functions and they are coded to only deal with numeric values.</w:t>
+      </w:r>
+      <w:r>
+        <w:t xml:space="preserve"> </w:t>
+      </w:r>
+      <w:r>
+        <w:br/>
+      </w:r>
+      <w:r>
+        <w:rPr>
+          <w:iCs/>
+          <w:i/>
+        </w:rPr>
+        <w:t xml:space="preserve">6. Separate the data into three separate dataframes based on location ID:</w:t>
+      </w:r>
+      <w:r>
+        <w:rPr>
+          <w:iCs/>
+          <w:i/>
+        </w:rPr>
+        <w:t xml:space="preserve"> </w:t>
+      </w:r>
+      <w:r>
+        <w:rPr>
+          <w:iCs/>
+          <w:i/>
+        </w:rPr>
+        <w:t xml:space="preserve">“</w:t>
+      </w:r>
+      <w:r>
+        <w:rPr>
+          <w:iCs/>
+          <w:i/>
+        </w:rPr>
+        <w:t xml:space="preserve">MIDO,</w:t>
+      </w:r>
+      <w:r>
+        <w:rPr>
+          <w:iCs/>
+          <w:i/>
+        </w:rPr>
+        <w:t xml:space="preserve">”</w:t>
+      </w:r>
+      <w:r>
+        <w:rPr>
+          <w:iCs/>
+          <w:i/>
+        </w:rPr>
+        <w:t xml:space="preserve"> </w:t>
+      </w:r>
+      <w:r>
+        <w:rPr>
+          <w:iCs/>
+          <w:i/>
+        </w:rPr>
+        <w:t xml:space="preserve">“</w:t>
+      </w:r>
+      <w:r>
+        <w:rPr>
+          <w:iCs/>
+          <w:i/>
+        </w:rPr>
+        <w:t xml:space="preserve">NORO,</w:t>
+      </w:r>
+      <w:r>
+        <w:rPr>
+          <w:iCs/>
+          <w:i/>
+        </w:rPr>
+        <w:t xml:space="preserve">”</w:t>
+      </w:r>
+      <w:r>
+        <w:rPr>
+          <w:iCs/>
+          <w:i/>
+        </w:rPr>
+        <w:t xml:space="preserve"> </w:t>
+      </w:r>
+      <w:r>
+        <w:rPr>
+          <w:iCs/>
+          <w:i/>
+        </w:rPr>
+        <w:t xml:space="preserve">and</w:t>
+      </w:r>
+      <w:r>
+        <w:rPr>
+          <w:iCs/>
+          <w:i/>
+        </w:rPr>
+        <w:t xml:space="preserve"> </w:t>
+      </w:r>
+      <w:r>
+        <w:rPr>
+          <w:iCs/>
+          <w:i/>
+        </w:rPr>
+        <w:t xml:space="preserve">“</w:t>
+      </w:r>
+      <w:r>
+        <w:rPr>
+          <w:iCs/>
+          <w:i/>
+        </w:rPr>
+        <w:t xml:space="preserve">BICO.</w:t>
+      </w:r>
+      <w:r>
+        <w:rPr>
+          <w:iCs/>
+          <w:i/>
+        </w:rPr>
+        <w:t xml:space="preserve">”</w:t>
+      </w:r>
+      <w:r>
+        <w:rPr>
+          <w:iCs/>
+          <w:i/>
+        </w:rPr>
+        <w:t xml:space="preserve"> </w:t>
+      </w:r>
+      <w:r>
+        <w:rPr>
+          <w:iCs/>
+          <w:i/>
+        </w:rPr>
+        <w:t xml:space="preserve">This is to separate out any bias based on location of the streams within ACC.</w:t>
+      </w:r>
+      <w:r>
+        <w:t xml:space="preserve"> </w:t>
+      </w:r>
+      <w:r>
+        <w:t xml:space="preserve"> </w:t>
+      </w:r>
+      <w:r>
+        <w:rPr>
+          <w:iCs/>
+          <w:i/>
+        </w:rPr>
+        <w:t xml:space="preserve">7. Because the number of rows between each site data frame and between years is not consistent, measuring between sites and through time may be biased. That being said, my original question refers to the correlation between different indicators of stream health, not how they change spatial or temporally. Therefore, these space and time inconsistencies won’t affect the analyses.</w:t>
+      </w:r>
+      <w:r>
+        <w:t xml:space="preserve"> </w:t>
+      </w:r>
+      <w:r>
+        <w:t xml:space="preserve"> </w:t>
+      </w:r>
+      <w:r>
+        <w:rPr>
+          <w:iCs/>
+          <w:i/>
+        </w:rPr>
+        <w:t xml:space="preserve">8. Saved cleand data files</w:t>
+      </w:r>
+    </w:p>
+    <w:p>
+      <w:pPr>
+        <w:pStyle w:val="SourceCode"/>
+      </w:pPr>
+      <w:r>
+        <w:rPr>
+          <w:rStyle w:val="CommentTok"/>
+        </w:rPr>
+        <w:t xml:space="preserve">#Set the location of the desired dataframes</w:t>
+      </w:r>
+      <w:r>
+        <w:br/>
+      </w:r>
+      <w:r>
+        <w:rPr>
+          <w:rStyle w:val="NormalTok"/>
+        </w:rPr>
+        <w:t xml:space="preserve">MIDO_location </w:t>
+      </w:r>
+      <w:r>
+        <w:rPr>
+          <w:rStyle w:val="OtherTok"/>
+        </w:rPr>
+        <w:t xml:space="preserve">&lt;-</w:t>
+      </w:r>
+      <w:r>
+        <w:rPr>
+          <w:rStyle w:val="NormalTok"/>
+        </w:rPr>
+        <w:t xml:space="preserve"> here</w:t>
+      </w:r>
+      <w:r>
+        <w:rPr>
+          <w:rStyle w:val="SpecialCharTok"/>
+        </w:rPr>
+        <w:t xml:space="preserve">::</w:t>
+      </w:r>
+      <w:r>
+        <w:rPr>
+          <w:rStyle w:val="FunctionTok"/>
+        </w:rPr>
+        <w:t xml:space="preserve">here</w:t>
+      </w:r>
+      <w:r>
+        <w:rPr>
+          <w:rStyle w:val="NormalTok"/>
+        </w:rPr>
+        <w:t xml:space="preserve">(</w:t>
+      </w:r>
+      <w:r>
+        <w:rPr>
+          <w:rStyle w:val="StringTok"/>
+        </w:rPr>
+        <w:t xml:space="preserve">"data"</w:t>
+      </w:r>
+      <w:r>
+        <w:rPr>
+          <w:rStyle w:val="NormalTok"/>
+        </w:rPr>
+        <w:t xml:space="preserve">,</w:t>
+      </w:r>
+      <w:r>
+        <w:rPr>
+          <w:rStyle w:val="StringTok"/>
+        </w:rPr>
+        <w:t xml:space="preserve">"processed_data"</w:t>
+      </w:r>
+      <w:r>
+        <w:rPr>
+          <w:rStyle w:val="NormalTok"/>
+        </w:rPr>
+        <w:t xml:space="preserve">,</w:t>
+      </w:r>
+      <w:r>
+        <w:rPr>
+          <w:rStyle w:val="StringTok"/>
+        </w:rPr>
+        <w:t xml:space="preserve">"MIDO.RDS"</w:t>
+      </w:r>
+      <w:r>
+        <w:rPr>
+          <w:rStyle w:val="NormalTok"/>
+        </w:rPr>
+        <w:t xml:space="preserve">)</w:t>
+      </w:r>
+      <w:r>
+        <w:br/>
+      </w:r>
+      <w:r>
+        <w:rPr>
+          <w:rStyle w:val="NormalTok"/>
+        </w:rPr>
+        <w:t xml:space="preserve">NORO_location </w:t>
+      </w:r>
+      <w:r>
+        <w:rPr>
+          <w:rStyle w:val="OtherTok"/>
+        </w:rPr>
+        <w:t xml:space="preserve">&lt;-</w:t>
+      </w:r>
+      <w:r>
+        <w:rPr>
+          <w:rStyle w:val="NormalTok"/>
+        </w:rPr>
+        <w:t xml:space="preserve"> here</w:t>
+      </w:r>
+      <w:r>
+        <w:rPr>
+          <w:rStyle w:val="SpecialCharTok"/>
+        </w:rPr>
+        <w:t xml:space="preserve">::</w:t>
+      </w:r>
+      <w:r>
+        <w:rPr>
+          <w:rStyle w:val="FunctionTok"/>
+        </w:rPr>
+        <w:t xml:space="preserve">here</w:t>
+      </w:r>
+      <w:r>
+        <w:rPr>
+          <w:rStyle w:val="NormalTok"/>
+        </w:rPr>
+        <w:t xml:space="preserve">(</w:t>
+      </w:r>
+      <w:r>
+        <w:rPr>
+          <w:rStyle w:val="StringTok"/>
+        </w:rPr>
+        <w:t xml:space="preserve">"data"</w:t>
+      </w:r>
+      <w:r>
+        <w:rPr>
+          <w:rStyle w:val="NormalTok"/>
+        </w:rPr>
+        <w:t xml:space="preserve">,</w:t>
+      </w:r>
+      <w:r>
+        <w:rPr>
+          <w:rStyle w:val="StringTok"/>
+        </w:rPr>
+        <w:t xml:space="preserve">"processed_data"</w:t>
+      </w:r>
+      <w:r>
+        <w:rPr>
+          <w:rStyle w:val="NormalTok"/>
+        </w:rPr>
+        <w:t xml:space="preserve">,</w:t>
+      </w:r>
+      <w:r>
+        <w:rPr>
+          <w:rStyle w:val="StringTok"/>
+        </w:rPr>
+        <w:t xml:space="preserve">"NORO.RDS"</w:t>
+      </w:r>
+      <w:r>
+        <w:rPr>
+          <w:rStyle w:val="NormalTok"/>
+        </w:rPr>
+        <w:t xml:space="preserve">)</w:t>
+      </w:r>
+      <w:r>
+        <w:br/>
+      </w:r>
+      <w:r>
+        <w:rPr>
+          <w:rStyle w:val="NormalTok"/>
+        </w:rPr>
+        <w:t xml:space="preserve">BICO_location </w:t>
+      </w:r>
+      <w:r>
+        <w:rPr>
+          <w:rStyle w:val="OtherTok"/>
+        </w:rPr>
+        <w:t xml:space="preserve">&lt;-</w:t>
+      </w:r>
+      <w:r>
+        <w:rPr>
+          <w:rStyle w:val="NormalTok"/>
+        </w:rPr>
+        <w:t xml:space="preserve"> here</w:t>
+      </w:r>
+      <w:r>
+        <w:rPr>
+          <w:rStyle w:val="SpecialCharTok"/>
+        </w:rPr>
+        <w:t xml:space="preserve">::</w:t>
+      </w:r>
+      <w:r>
+        <w:rPr>
+          <w:rStyle w:val="FunctionTok"/>
+        </w:rPr>
+        <w:t xml:space="preserve">here</w:t>
+      </w:r>
+      <w:r>
+        <w:rPr>
+          <w:rStyle w:val="NormalTok"/>
+        </w:rPr>
+        <w:t xml:space="preserve">(</w:t>
+      </w:r>
+      <w:r>
+        <w:rPr>
+          <w:rStyle w:val="StringTok"/>
+        </w:rPr>
+        <w:t xml:space="preserve">"data"</w:t>
+      </w:r>
+      <w:r>
+        <w:rPr>
+          <w:rStyle w:val="NormalTok"/>
+        </w:rPr>
+        <w:t xml:space="preserve">,</w:t>
+      </w:r>
+      <w:r>
+        <w:rPr>
+          <w:rStyle w:val="StringTok"/>
+        </w:rPr>
+        <w:t xml:space="preserve">"processed_data"</w:t>
+      </w:r>
+      <w:r>
+        <w:rPr>
+          <w:rStyle w:val="NormalTok"/>
+        </w:rPr>
+        <w:t xml:space="preserve">,</w:t>
+      </w:r>
+      <w:r>
+        <w:rPr>
+          <w:rStyle w:val="StringTok"/>
+        </w:rPr>
+        <w:t xml:space="preserve">"BICO.RDS"</w:t>
+      </w:r>
+      <w:r>
+        <w:rPr>
+          <w:rStyle w:val="NormalTok"/>
+        </w:rPr>
+        <w:t xml:space="preserve">)</w:t>
+      </w:r>
+      <w:r>
+        <w:br/>
+      </w:r>
+      <w:r>
+        <w:br/>
+      </w:r>
+      <w:r>
+        <w:rPr>
+          <w:rStyle w:val="CommentTok"/>
+        </w:rPr>
+        <w:t xml:space="preserve">#Load in the Dataframes</w:t>
+      </w:r>
+      <w:r>
+        <w:br/>
+      </w:r>
+      <w:r>
+        <w:rPr>
+          <w:rStyle w:val="NormalTok"/>
+        </w:rPr>
+        <w:t xml:space="preserve">MIDO </w:t>
+      </w:r>
+      <w:r>
+        <w:rPr>
+          <w:rStyle w:val="OtherTok"/>
+        </w:rPr>
+        <w:t xml:space="preserve">&lt;-</w:t>
+      </w:r>
+      <w:r>
+        <w:rPr>
+          <w:rStyle w:val="NormalTok"/>
+        </w:rPr>
+        <w:t xml:space="preserve"> </w:t>
+      </w:r>
+      <w:r>
+        <w:rPr>
+          <w:rStyle w:val="FunctionTok"/>
+        </w:rPr>
+        <w:t xml:space="preserve">readRDS</w:t>
+      </w:r>
+      <w:r>
+        <w:rPr>
+          <w:rStyle w:val="NormalTok"/>
+        </w:rPr>
+        <w:t xml:space="preserve">(MIDO_location)</w:t>
+      </w:r>
+      <w:r>
+        <w:br/>
+      </w:r>
+      <w:r>
+        <w:rPr>
+          <w:rStyle w:val="NormalTok"/>
+        </w:rPr>
+        <w:t xml:space="preserve">NORO </w:t>
+      </w:r>
+      <w:r>
+        <w:rPr>
+          <w:rStyle w:val="OtherTok"/>
+        </w:rPr>
+        <w:t xml:space="preserve">&lt;-</w:t>
+      </w:r>
+      <w:r>
+        <w:rPr>
+          <w:rStyle w:val="NormalTok"/>
+        </w:rPr>
+        <w:t xml:space="preserve"> </w:t>
+      </w:r>
+      <w:r>
+        <w:rPr>
+          <w:rStyle w:val="FunctionTok"/>
+        </w:rPr>
+        <w:t xml:space="preserve">readRDS</w:t>
+      </w:r>
+      <w:r>
+        <w:rPr>
+          <w:rStyle w:val="NormalTok"/>
+        </w:rPr>
+        <w:t xml:space="preserve">(NORO_location)</w:t>
+      </w:r>
+      <w:r>
+        <w:br/>
+      </w:r>
+      <w:r>
+        <w:rPr>
+          <w:rStyle w:val="NormalTok"/>
+        </w:rPr>
+        <w:t xml:space="preserve">BICO </w:t>
+      </w:r>
+      <w:r>
+        <w:rPr>
+          <w:rStyle w:val="OtherTok"/>
+        </w:rPr>
+        <w:t xml:space="preserve">&lt;-</w:t>
+      </w:r>
+      <w:r>
+        <w:rPr>
+          <w:rStyle w:val="NormalTok"/>
+        </w:rPr>
+        <w:t xml:space="preserve"> </w:t>
+      </w:r>
+      <w:r>
+        <w:rPr>
+          <w:rStyle w:val="FunctionTok"/>
+        </w:rPr>
+        <w:t xml:space="preserve">readRDS</w:t>
+      </w:r>
+      <w:r>
+        <w:rPr>
+          <w:rStyle w:val="NormalTok"/>
+        </w:rPr>
+        <w:t xml:space="preserve">(BICO_location)</w:t>
+      </w:r>
+    </w:p>
+    <w:bookmarkStart w:id="28" w:name="exploratory-analysis"/>
+    <w:p>
+      <w:pPr>
+        <w:pStyle w:val="Heading2"/>
       </w:pPr>
       <w:r>
         <w:rPr>
           <w:rStyle w:val="SectionNumber"/>
         </w:rPr>
-        <w:t xml:space="preserve">2</w:t>
+        <w:t xml:space="preserve">1.1</w:t>
       </w:r>
       <w:r>
         <w:tab/>
       </w:r>
       <w:r>
-        <w:t xml:space="preserve">Introduction</w:t>
+        <w:t xml:space="preserve">Exploratory analysis</w:t>
       </w:r>
     </w:p>
     <w:p>
@@ -108,38 +1337,357 @@
           <w:iCs/>
           <w:i/>
         </w:rPr>
-        <w:t xml:space="preserve">When monitoring freshwater streams, stream health is typically measured by its physical characteristics (chemistry, surrounding land use area, channelization, etc.); Microbial (fecal indicator), and ecology (diversity of indicator macroinvertebrates). However, these categories are usually analyzed separately to assess stream health. As such, my question is how well are these parameters correlated with each other. Specifically, can you use one of the indicators mentioned (physical, microbial, and ecological) to describe both of the others to make a statement about overall stream health?</w:t>
-      </w:r>
-    </w:p>
-    <w:p>
-      <w:pPr>
-        <w:pStyle w:val="BodyText"/>
-      </w:pPr>
-      <w:r>
-        <w:rPr>
-          <w:iCs/>
-          <w:i/>
-        </w:rPr>
-        <w:t xml:space="preserve">I would expect that because the all three are correlated with urbanization/anthropocentric impact, a negative impact in one indicator category will indicate a correlated negative impact in the other categories. The only caveat is that because level of noise in stream health data, significant correlations may be difficult to find.</w:t>
-      </w:r>
-    </w:p>
-    <w:bookmarkEnd w:id="21"/>
-    <w:bookmarkStart w:id="28" w:name="methods-and-results"/>
-    <w:p>
-      <w:pPr>
-        <w:pStyle w:val="Heading1"/>
+        <w:t xml:space="preserve">The following is an exploration of Stream Health Indicator correlation and comparison. The exploration will be structured as follows:</w:t>
+      </w:r>
+      <w:r>
+        <w:t xml:space="preserve"> </w:t>
+      </w:r>
+      <w:r>
+        <w:rPr>
+          <w:iCs/>
+          <w:i/>
+        </w:rPr>
+        <w:t xml:space="preserve">Each dataframe (MIDO, NORO, and BICO) will be analyzed separately. Within each dataframe, there are data explaining biological indicator values, stream chemistry, and fecal indicators over time. The only group with multiple components is stream chemistry. I plan to do a series of correlative analysis showing if there is some sort of relationship between the three indicator types to help inform further analysis via principle component, multivariate analysis, etc. Therefore, the goal of this exploration is basically to summarize how these indicators correlate.</w:t>
+      </w:r>
+      <w:r>
+        <w:t xml:space="preserve"> </w:t>
+      </w:r>
+      <w:r>
+        <w:t xml:space="preserve">### Below is the Linear Regression analysis from the Exploratory Data Analysis</w:t>
+      </w:r>
+      <w:r>
+        <w:t xml:space="preserve"> </w:t>
+      </w:r>
+      <w:r>
+        <w:t xml:space="preserve">#### MIDO</w:t>
+      </w:r>
+      <w:r>
+        <w:t xml:space="preserve"> </w:t>
+      </w:r>
+      <w:r>
+        <w:rPr>
+          <w:iCs/>
+          <w:i/>
+        </w:rPr>
+        <w:t xml:space="preserve">Outcome: Biological Score</w:t>
+      </w:r>
+    </w:p>
+    <w:p>
+      <w:pPr>
+        <w:pStyle w:val="SourceCode"/>
+      </w:pPr>
+      <w:r>
+        <w:rPr>
+          <w:rStyle w:val="CommentTok"/>
+        </w:rPr>
+        <w:t xml:space="preserve">#Define data location</w:t>
+      </w:r>
+      <w:r>
+        <w:br/>
+      </w:r>
+      <w:r>
+        <w:rPr>
+          <w:rStyle w:val="NormalTok"/>
+        </w:rPr>
+        <w:t xml:space="preserve">MIDO_bs_lm_location </w:t>
+      </w:r>
+      <w:r>
+        <w:rPr>
+          <w:rStyle w:val="OtherTok"/>
+        </w:rPr>
+        <w:t xml:space="preserve">&lt;-</w:t>
+      </w:r>
+      <w:r>
+        <w:rPr>
+          <w:rStyle w:val="NormalTok"/>
+        </w:rPr>
+        <w:t xml:space="preserve"> here</w:t>
+      </w:r>
+      <w:r>
+        <w:rPr>
+          <w:rStyle w:val="SpecialCharTok"/>
+        </w:rPr>
+        <w:t xml:space="preserve">::</w:t>
+      </w:r>
+      <w:r>
+        <w:rPr>
+          <w:rStyle w:val="FunctionTok"/>
+        </w:rPr>
+        <w:t xml:space="preserve">here</w:t>
+      </w:r>
+      <w:r>
+        <w:rPr>
+          <w:rStyle w:val="NormalTok"/>
+        </w:rPr>
+        <w:t xml:space="preserve">(</w:t>
+      </w:r>
+      <w:r>
+        <w:rPr>
+          <w:rStyle w:val="StringTok"/>
+        </w:rPr>
+        <w:t xml:space="preserve">"results"</w:t>
+      </w:r>
+      <w:r>
+        <w:rPr>
+          <w:rStyle w:val="NormalTok"/>
+        </w:rPr>
+        <w:t xml:space="preserve">,</w:t>
+      </w:r>
+      <w:r>
+        <w:rPr>
+          <w:rStyle w:val="StringTok"/>
+        </w:rPr>
+        <w:t xml:space="preserve">"MIDO_bs_lm.png"</w:t>
+      </w:r>
+      <w:r>
+        <w:rPr>
+          <w:rStyle w:val="NormalTok"/>
+        </w:rPr>
+        <w:t xml:space="preserve">)</w:t>
+      </w:r>
+      <w:r>
+        <w:br/>
+      </w:r>
+      <w:r>
+        <w:rPr>
+          <w:rStyle w:val="CommentTok"/>
+        </w:rPr>
+        <w:t xml:space="preserve">#Load in saved image from results folder</w:t>
+      </w:r>
+      <w:r>
+        <w:br/>
+      </w:r>
+      <w:r>
+        <w:rPr>
+          <w:rStyle w:val="FunctionTok"/>
+        </w:rPr>
+        <w:t xml:space="preserve">include_graphics</w:t>
+      </w:r>
+      <w:r>
+        <w:rPr>
+          <w:rStyle w:val="NormalTok"/>
+        </w:rPr>
+        <w:t xml:space="preserve">(MIDO_bs_lm_location)</w:t>
+      </w:r>
+    </w:p>
+    <w:p>
+      <w:pPr>
+        <w:pStyle w:val="FirstParagraph"/>
+      </w:pPr>
+      <w:r>
+        <w:drawing>
+          <wp:inline>
+            <wp:extent cx="5334000" cy="5334000"/>
+            <wp:effectExtent b="0" l="0" r="0" t="0"/>
+            <wp:docPr descr="" title="" id="1" name="Picture"/>
+            <a:graphic>
+              <a:graphicData uri="http://schemas.openxmlformats.org/drawingml/2006/picture">
+                <pic:pic>
+                  <pic:nvPicPr>
+                    <pic:cNvPr descr="C:/Data/Github/MADA/CARTERCOLEMAN_MADA_PROJECT/results/MIDO_bs_lm.png" id="0" name="Picture"/>
+                    <pic:cNvPicPr>
+                      <a:picLocks noChangeArrowheads="1" noChangeAspect="1"/>
+                    </pic:cNvPicPr>
+                  </pic:nvPicPr>
+                  <pic:blipFill>
+                    <a:blip r:embed="rId20"/>
+                    <a:stretch>
+                      <a:fillRect/>
+                    </a:stretch>
+                  </pic:blipFill>
+                  <pic:spPr bwMode="auto">
+                    <a:xfrm>
+                      <a:off x="0" y="0"/>
+                      <a:ext cx="5334000" cy="5334000"/>
+                    </a:xfrm>
+                    <a:prstGeom prst="rect">
+                      <a:avLst/>
+                    </a:prstGeom>
+                    <a:noFill/>
+                    <a:ln w="9525">
+                      <a:noFill/>
+                      <a:headEnd/>
+                      <a:tailEnd/>
+                    </a:ln>
+                  </pic:spPr>
+                </pic:pic>
+              </a:graphicData>
+            </a:graphic>
+          </wp:inline>
+        </w:drawing>
+      </w:r>
+      <w:r>
+        <w:t xml:space="preserve"> </w:t>
+      </w:r>
+      <w:r>
+        <w:rPr>
+          <w:iCs/>
+          <w:i/>
+        </w:rPr>
+        <w:t xml:space="preserve">Outcome: E. coli (cfu)</w:t>
+      </w:r>
+    </w:p>
+    <w:p>
+      <w:pPr>
+        <w:pStyle w:val="SourceCode"/>
+      </w:pPr>
+      <w:r>
+        <w:rPr>
+          <w:rStyle w:val="CommentTok"/>
+        </w:rPr>
+        <w:t xml:space="preserve">#Define data location</w:t>
+      </w:r>
+      <w:r>
+        <w:br/>
+      </w:r>
+      <w:r>
+        <w:rPr>
+          <w:rStyle w:val="NormalTok"/>
+        </w:rPr>
+        <w:t xml:space="preserve">MIDO_ecfu_lm_location </w:t>
+      </w:r>
+      <w:r>
+        <w:rPr>
+          <w:rStyle w:val="OtherTok"/>
+        </w:rPr>
+        <w:t xml:space="preserve">&lt;-</w:t>
+      </w:r>
+      <w:r>
+        <w:rPr>
+          <w:rStyle w:val="NormalTok"/>
+        </w:rPr>
+        <w:t xml:space="preserve"> here</w:t>
+      </w:r>
+      <w:r>
+        <w:rPr>
+          <w:rStyle w:val="SpecialCharTok"/>
+        </w:rPr>
+        <w:t xml:space="preserve">::</w:t>
+      </w:r>
+      <w:r>
+        <w:rPr>
+          <w:rStyle w:val="FunctionTok"/>
+        </w:rPr>
+        <w:t xml:space="preserve">here</w:t>
+      </w:r>
+      <w:r>
+        <w:rPr>
+          <w:rStyle w:val="NormalTok"/>
+        </w:rPr>
+        <w:t xml:space="preserve">(</w:t>
+      </w:r>
+      <w:r>
+        <w:rPr>
+          <w:rStyle w:val="StringTok"/>
+        </w:rPr>
+        <w:t xml:space="preserve">"results"</w:t>
+      </w:r>
+      <w:r>
+        <w:rPr>
+          <w:rStyle w:val="NormalTok"/>
+        </w:rPr>
+        <w:t xml:space="preserve">,</w:t>
+      </w:r>
+      <w:r>
+        <w:rPr>
+          <w:rStyle w:val="StringTok"/>
+        </w:rPr>
+        <w:t xml:space="preserve">"MIDO_ECFU_lm.png"</w:t>
+      </w:r>
+      <w:r>
+        <w:rPr>
+          <w:rStyle w:val="NormalTok"/>
+        </w:rPr>
+        <w:t xml:space="preserve">)</w:t>
+      </w:r>
+      <w:r>
+        <w:br/>
+      </w:r>
+      <w:r>
+        <w:rPr>
+          <w:rStyle w:val="CommentTok"/>
+        </w:rPr>
+        <w:t xml:space="preserve">#Load in the data</w:t>
+      </w:r>
+      <w:r>
+        <w:br/>
+      </w:r>
+      <w:r>
+        <w:rPr>
+          <w:rStyle w:val="FunctionTok"/>
+        </w:rPr>
+        <w:t xml:space="preserve">include_graphics</w:t>
+      </w:r>
+      <w:r>
+        <w:rPr>
+          <w:rStyle w:val="NormalTok"/>
+        </w:rPr>
+        <w:t xml:space="preserve">(MIDO_ecfu_lm_location)</w:t>
+      </w:r>
+    </w:p>
+    <w:p>
+      <w:pPr>
+        <w:pStyle w:val="FirstParagraph"/>
+      </w:pPr>
+      <w:r>
+        <w:drawing>
+          <wp:inline>
+            <wp:extent cx="5334000" cy="5334000"/>
+            <wp:effectExtent b="0" l="0" r="0" t="0"/>
+            <wp:docPr descr="" title="" id="1" name="Picture"/>
+            <a:graphic>
+              <a:graphicData uri="http://schemas.openxmlformats.org/drawingml/2006/picture">
+                <pic:pic>
+                  <pic:nvPicPr>
+                    <pic:cNvPr descr="C:/Data/Github/MADA/CARTERCOLEMAN_MADA_PROJECT/results/MIDO_ECFU_lm.png" id="0" name="Picture"/>
+                    <pic:cNvPicPr>
+                      <a:picLocks noChangeArrowheads="1" noChangeAspect="1"/>
+                    </pic:cNvPicPr>
+                  </pic:nvPicPr>
+                  <pic:blipFill>
+                    <a:blip r:embed="rId21"/>
+                    <a:stretch>
+                      <a:fillRect/>
+                    </a:stretch>
+                  </pic:blipFill>
+                  <pic:spPr bwMode="auto">
+                    <a:xfrm>
+                      <a:off x="0" y="0"/>
+                      <a:ext cx="5334000" cy="5334000"/>
+                    </a:xfrm>
+                    <a:prstGeom prst="rect">
+                      <a:avLst/>
+                    </a:prstGeom>
+                    <a:noFill/>
+                    <a:ln w="9525">
+                      <a:noFill/>
+                      <a:headEnd/>
+                      <a:tailEnd/>
+                    </a:ln>
+                  </pic:spPr>
+                </pic:pic>
+              </a:graphicData>
+            </a:graphic>
+          </wp:inline>
+        </w:drawing>
+      </w:r>
+    </w:p>
+    <w:bookmarkStart w:id="24" w:name="bico"/>
+    <w:p>
+      <w:pPr>
+        <w:pStyle w:val="Heading4"/>
       </w:pPr>
       <w:r>
         <w:rPr>
           <w:rStyle w:val="SectionNumber"/>
         </w:rPr>
-        <w:t xml:space="preserve">3</w:t>
+        <w:t xml:space="preserve">1.1.0.1</w:t>
       </w:r>
       <w:r>
         <w:tab/>
       </w:r>
       <w:r>
-        <w:t xml:space="preserve">Methods and Results</w:t>
+        <w:t xml:space="preserve">BICO</w:t>
       </w:r>
     </w:p>
     <w:p>
@@ -151,25 +1699,326 @@
           <w:iCs/>
           <w:i/>
         </w:rPr>
-        <w:t xml:space="preserve">UOWN has provided a great deal of data dating back to 2003. First,I will need to wrangle missing data values that are a result of inconsistent sampling efforts. This will make the data easier to work with and narrow down a time frame for the data that is consistent and free of sampling bias. Next, I will analyze and compare trends in the change of chemical (conductivity, turbidity, no3.mgL); ecological(Biological Score); and microbial indicator data (e.coli CFU). Generally speaking, increases in chemical properties like conductivity, turbidity, no3.mgL and microbial indicator abundance (i.e. ecoli CFU) indicate decreased stream health. While a decrease in biological score indicates decrease in stream health. Next, since biological scores are used as a measure of broader ecological health, I will run t-tests on if the other factors significantly effect biological score. Finally, I will test the interaction of all three via multivariate analysis.</w:t>
-      </w:r>
-    </w:p>
-    <w:bookmarkStart w:id="24" w:name="data-aquisition"/>
-    <w:p>
-      <w:pPr>
-        <w:pStyle w:val="Heading2"/>
+        <w:t xml:space="preserve">Outcome: Biological Score</w:t>
+      </w:r>
+    </w:p>
+    <w:p>
+      <w:pPr>
+        <w:pStyle w:val="SourceCode"/>
+      </w:pPr>
+      <w:r>
+        <w:rPr>
+          <w:rStyle w:val="CommentTok"/>
+        </w:rPr>
+        <w:t xml:space="preserve">#Define data location</w:t>
+      </w:r>
+      <w:r>
+        <w:br/>
+      </w:r>
+      <w:r>
+        <w:rPr>
+          <w:rStyle w:val="NormalTok"/>
+        </w:rPr>
+        <w:t xml:space="preserve">BICO_bs_lm_location </w:t>
+      </w:r>
+      <w:r>
+        <w:rPr>
+          <w:rStyle w:val="OtherTok"/>
+        </w:rPr>
+        <w:t xml:space="preserve">&lt;-</w:t>
+      </w:r>
+      <w:r>
+        <w:rPr>
+          <w:rStyle w:val="NormalTok"/>
+        </w:rPr>
+        <w:t xml:space="preserve"> here</w:t>
+      </w:r>
+      <w:r>
+        <w:rPr>
+          <w:rStyle w:val="SpecialCharTok"/>
+        </w:rPr>
+        <w:t xml:space="preserve">::</w:t>
+      </w:r>
+      <w:r>
+        <w:rPr>
+          <w:rStyle w:val="FunctionTok"/>
+        </w:rPr>
+        <w:t xml:space="preserve">here</w:t>
+      </w:r>
+      <w:r>
+        <w:rPr>
+          <w:rStyle w:val="NormalTok"/>
+        </w:rPr>
+        <w:t xml:space="preserve">(</w:t>
+      </w:r>
+      <w:r>
+        <w:rPr>
+          <w:rStyle w:val="StringTok"/>
+        </w:rPr>
+        <w:t xml:space="preserve">"results"</w:t>
+      </w:r>
+      <w:r>
+        <w:rPr>
+          <w:rStyle w:val="NormalTok"/>
+        </w:rPr>
+        <w:t xml:space="preserve">,</w:t>
+      </w:r>
+      <w:r>
+        <w:rPr>
+          <w:rStyle w:val="StringTok"/>
+        </w:rPr>
+        <w:t xml:space="preserve">"BICO_bs_lm.png"</w:t>
+      </w:r>
+      <w:r>
+        <w:rPr>
+          <w:rStyle w:val="NormalTok"/>
+        </w:rPr>
+        <w:t xml:space="preserve">)</w:t>
+      </w:r>
+      <w:r>
+        <w:br/>
+      </w:r>
+      <w:r>
+        <w:rPr>
+          <w:rStyle w:val="CommentTok"/>
+        </w:rPr>
+        <w:t xml:space="preserve">#Load in saved image from results folder</w:t>
+      </w:r>
+      <w:r>
+        <w:br/>
+      </w:r>
+      <w:r>
+        <w:rPr>
+          <w:rStyle w:val="FunctionTok"/>
+        </w:rPr>
+        <w:t xml:space="preserve">include_graphics</w:t>
+      </w:r>
+      <w:r>
+        <w:rPr>
+          <w:rStyle w:val="NormalTok"/>
+        </w:rPr>
+        <w:t xml:space="preserve">(BICO_bs_lm_location)</w:t>
+      </w:r>
+    </w:p>
+    <w:p>
+      <w:pPr>
+        <w:pStyle w:val="FirstParagraph"/>
+      </w:pPr>
+      <w:r>
+        <w:drawing>
+          <wp:inline>
+            <wp:extent cx="5334000" cy="5334000"/>
+            <wp:effectExtent b="0" l="0" r="0" t="0"/>
+            <wp:docPr descr="" title="" id="1" name="Picture"/>
+            <a:graphic>
+              <a:graphicData uri="http://schemas.openxmlformats.org/drawingml/2006/picture">
+                <pic:pic>
+                  <pic:nvPicPr>
+                    <pic:cNvPr descr="C:/Data/Github/MADA/CARTERCOLEMAN_MADA_PROJECT/results/BICO_bs_lm.png" id="0" name="Picture"/>
+                    <pic:cNvPicPr>
+                      <a:picLocks noChangeArrowheads="1" noChangeAspect="1"/>
+                    </pic:cNvPicPr>
+                  </pic:nvPicPr>
+                  <pic:blipFill>
+                    <a:blip r:embed="rId22"/>
+                    <a:stretch>
+                      <a:fillRect/>
+                    </a:stretch>
+                  </pic:blipFill>
+                  <pic:spPr bwMode="auto">
+                    <a:xfrm>
+                      <a:off x="0" y="0"/>
+                      <a:ext cx="5334000" cy="5334000"/>
+                    </a:xfrm>
+                    <a:prstGeom prst="rect">
+                      <a:avLst/>
+                    </a:prstGeom>
+                    <a:noFill/>
+                    <a:ln w="9525">
+                      <a:noFill/>
+                      <a:headEnd/>
+                      <a:tailEnd/>
+                    </a:ln>
+                  </pic:spPr>
+                </pic:pic>
+              </a:graphicData>
+            </a:graphic>
+          </wp:inline>
+        </w:drawing>
+      </w:r>
+      <w:r>
+        <w:t xml:space="preserve"> </w:t>
+      </w:r>
+      <w:r>
+        <w:rPr>
+          <w:iCs/>
+          <w:i/>
+        </w:rPr>
+        <w:t xml:space="preserve">Outcome: E. coli (cfu)</w:t>
+      </w:r>
+    </w:p>
+    <w:p>
+      <w:pPr>
+        <w:pStyle w:val="SourceCode"/>
+      </w:pPr>
+      <w:r>
+        <w:rPr>
+          <w:rStyle w:val="CommentTok"/>
+        </w:rPr>
+        <w:t xml:space="preserve">#Define data location</w:t>
+      </w:r>
+      <w:r>
+        <w:br/>
+      </w:r>
+      <w:r>
+        <w:rPr>
+          <w:rStyle w:val="NormalTok"/>
+        </w:rPr>
+        <w:t xml:space="preserve">BICO_ecfu_lm_location </w:t>
+      </w:r>
+      <w:r>
+        <w:rPr>
+          <w:rStyle w:val="OtherTok"/>
+        </w:rPr>
+        <w:t xml:space="preserve">&lt;-</w:t>
+      </w:r>
+      <w:r>
+        <w:rPr>
+          <w:rStyle w:val="NormalTok"/>
+        </w:rPr>
+        <w:t xml:space="preserve"> here</w:t>
+      </w:r>
+      <w:r>
+        <w:rPr>
+          <w:rStyle w:val="SpecialCharTok"/>
+        </w:rPr>
+        <w:t xml:space="preserve">::</w:t>
+      </w:r>
+      <w:r>
+        <w:rPr>
+          <w:rStyle w:val="FunctionTok"/>
+        </w:rPr>
+        <w:t xml:space="preserve">here</w:t>
+      </w:r>
+      <w:r>
+        <w:rPr>
+          <w:rStyle w:val="NormalTok"/>
+        </w:rPr>
+        <w:t xml:space="preserve">(</w:t>
+      </w:r>
+      <w:r>
+        <w:rPr>
+          <w:rStyle w:val="StringTok"/>
+        </w:rPr>
+        <w:t xml:space="preserve">"results"</w:t>
+      </w:r>
+      <w:r>
+        <w:rPr>
+          <w:rStyle w:val="NormalTok"/>
+        </w:rPr>
+        <w:t xml:space="preserve">,</w:t>
+      </w:r>
+      <w:r>
+        <w:rPr>
+          <w:rStyle w:val="StringTok"/>
+        </w:rPr>
+        <w:t xml:space="preserve">"BICO_ECFU_lm.png"</w:t>
+      </w:r>
+      <w:r>
+        <w:rPr>
+          <w:rStyle w:val="NormalTok"/>
+        </w:rPr>
+        <w:t xml:space="preserve">)</w:t>
+      </w:r>
+      <w:r>
+        <w:br/>
+      </w:r>
+      <w:r>
+        <w:rPr>
+          <w:rStyle w:val="CommentTok"/>
+        </w:rPr>
+        <w:t xml:space="preserve">#Load in the data</w:t>
+      </w:r>
+      <w:r>
+        <w:br/>
+      </w:r>
+      <w:r>
+        <w:rPr>
+          <w:rStyle w:val="FunctionTok"/>
+        </w:rPr>
+        <w:t xml:space="preserve">include_graphics</w:t>
+      </w:r>
+      <w:r>
+        <w:rPr>
+          <w:rStyle w:val="NormalTok"/>
+        </w:rPr>
+        <w:t xml:space="preserve">(BICO_ecfu_lm_location)</w:t>
+      </w:r>
+    </w:p>
+    <w:p>
+      <w:pPr>
+        <w:pStyle w:val="FirstParagraph"/>
+      </w:pPr>
+      <w:r>
+        <w:drawing>
+          <wp:inline>
+            <wp:extent cx="5334000" cy="5334000"/>
+            <wp:effectExtent b="0" l="0" r="0" t="0"/>
+            <wp:docPr descr="" title="" id="1" name="Picture"/>
+            <a:graphic>
+              <a:graphicData uri="http://schemas.openxmlformats.org/drawingml/2006/picture">
+                <pic:pic>
+                  <pic:nvPicPr>
+                    <pic:cNvPr descr="C:/Data/Github/MADA/CARTERCOLEMAN_MADA_PROJECT/results/BICO_ECFU_lm.png" id="0" name="Picture"/>
+                    <pic:cNvPicPr>
+                      <a:picLocks noChangeArrowheads="1" noChangeAspect="1"/>
+                    </pic:cNvPicPr>
+                  </pic:nvPicPr>
+                  <pic:blipFill>
+                    <a:blip r:embed="rId23"/>
+                    <a:stretch>
+                      <a:fillRect/>
+                    </a:stretch>
+                  </pic:blipFill>
+                  <pic:spPr bwMode="auto">
+                    <a:xfrm>
+                      <a:off x="0" y="0"/>
+                      <a:ext cx="5334000" cy="5334000"/>
+                    </a:xfrm>
+                    <a:prstGeom prst="rect">
+                      <a:avLst/>
+                    </a:prstGeom>
+                    <a:noFill/>
+                    <a:ln w="9525">
+                      <a:noFill/>
+                      <a:headEnd/>
+                      <a:tailEnd/>
+                    </a:ln>
+                  </pic:spPr>
+                </pic:pic>
+              </a:graphicData>
+            </a:graphic>
+          </wp:inline>
+        </w:drawing>
+      </w:r>
+    </w:p>
+    <w:bookmarkEnd w:id="24"/>
+    <w:bookmarkStart w:id="27" w:name="noro"/>
+    <w:p>
+      <w:pPr>
+        <w:pStyle w:val="Heading4"/>
       </w:pPr>
       <w:r>
         <w:rPr>
           <w:rStyle w:val="SectionNumber"/>
         </w:rPr>
-        <w:t xml:space="preserve">3.1</w:t>
+        <w:t xml:space="preserve">1.1.0.2</w:t>
       </w:r>
       <w:r>
         <w:tab/>
       </w:r>
       <w:r>
-        <w:t xml:space="preserve">Data aquisition</w:t>
+        <w:t xml:space="preserve">NORO</w:t>
       </w:r>
     </w:p>
     <w:p>
@@ -181,7 +2030,336 @@
           <w:iCs/>
           <w:i/>
         </w:rPr>
-        <w:t xml:space="preserve">The data I am using is the publically avaialable data provided by the Upper Oconee Watershed Network (UOWN). This data is part of a citizen science training effort for routine watershed-scale monitoring of the upper oconee river watershed. Trained freshwater scientists assist in training members of the community to collect both chemical and biological stream characteristics that are useful in describing stream health. All data is compliled and posted in raw form on the UOWN website. Of interest to me are the following variables: WSID (ID number), biological_score, conductivity, turbidity, no3.mgL, e.coli.cfu, month, year, day. The raw data shows 3,075 observations before cleaning. However, while cleaning I had to eliminate</w:t>
+        <w:t xml:space="preserve">Outcome: Biological Score</w:t>
+      </w:r>
+    </w:p>
+    <w:p>
+      <w:pPr>
+        <w:pStyle w:val="SourceCode"/>
+      </w:pPr>
+      <w:r>
+        <w:rPr>
+          <w:rStyle w:val="CommentTok"/>
+        </w:rPr>
+        <w:t xml:space="preserve">#Define data location</w:t>
+      </w:r>
+      <w:r>
+        <w:br/>
+      </w:r>
+      <w:r>
+        <w:rPr>
+          <w:rStyle w:val="NormalTok"/>
+        </w:rPr>
+        <w:t xml:space="preserve">NORO_bs_lm_location </w:t>
+      </w:r>
+      <w:r>
+        <w:rPr>
+          <w:rStyle w:val="OtherTok"/>
+        </w:rPr>
+        <w:t xml:space="preserve">&lt;-</w:t>
+      </w:r>
+      <w:r>
+        <w:rPr>
+          <w:rStyle w:val="NormalTok"/>
+        </w:rPr>
+        <w:t xml:space="preserve"> here</w:t>
+      </w:r>
+      <w:r>
+        <w:rPr>
+          <w:rStyle w:val="SpecialCharTok"/>
+        </w:rPr>
+        <w:t xml:space="preserve">::</w:t>
+      </w:r>
+      <w:r>
+        <w:rPr>
+          <w:rStyle w:val="FunctionTok"/>
+        </w:rPr>
+        <w:t xml:space="preserve">here</w:t>
+      </w:r>
+      <w:r>
+        <w:rPr>
+          <w:rStyle w:val="NormalTok"/>
+        </w:rPr>
+        <w:t xml:space="preserve">(</w:t>
+      </w:r>
+      <w:r>
+        <w:rPr>
+          <w:rStyle w:val="StringTok"/>
+        </w:rPr>
+        <w:t xml:space="preserve">"results"</w:t>
+      </w:r>
+      <w:r>
+        <w:rPr>
+          <w:rStyle w:val="NormalTok"/>
+        </w:rPr>
+        <w:t xml:space="preserve">,</w:t>
+      </w:r>
+      <w:r>
+        <w:rPr>
+          <w:rStyle w:val="StringTok"/>
+        </w:rPr>
+        <w:t xml:space="preserve">"NORO_bs_lm.png"</w:t>
+      </w:r>
+      <w:r>
+        <w:rPr>
+          <w:rStyle w:val="NormalTok"/>
+        </w:rPr>
+        <w:t xml:space="preserve">)</w:t>
+      </w:r>
+      <w:r>
+        <w:br/>
+      </w:r>
+      <w:r>
+        <w:rPr>
+          <w:rStyle w:val="CommentTok"/>
+        </w:rPr>
+        <w:t xml:space="preserve">#Load in saved image from results folder</w:t>
+      </w:r>
+      <w:r>
+        <w:br/>
+      </w:r>
+      <w:r>
+        <w:rPr>
+          <w:rStyle w:val="FunctionTok"/>
+        </w:rPr>
+        <w:t xml:space="preserve">include_graphics</w:t>
+      </w:r>
+      <w:r>
+        <w:rPr>
+          <w:rStyle w:val="NormalTok"/>
+        </w:rPr>
+        <w:t xml:space="preserve">(NORO_bs_lm_location)</w:t>
+      </w:r>
+    </w:p>
+    <w:p>
+      <w:pPr>
+        <w:pStyle w:val="FirstParagraph"/>
+      </w:pPr>
+      <w:r>
+        <w:drawing>
+          <wp:inline>
+            <wp:extent cx="5334000" cy="5334000"/>
+            <wp:effectExtent b="0" l="0" r="0" t="0"/>
+            <wp:docPr descr="" title="" id="1" name="Picture"/>
+            <a:graphic>
+              <a:graphicData uri="http://schemas.openxmlformats.org/drawingml/2006/picture">
+                <pic:pic>
+                  <pic:nvPicPr>
+                    <pic:cNvPr descr="C:/Data/Github/MADA/CARTERCOLEMAN_MADA_PROJECT/results/NORO_bs_lm.png" id="0" name="Picture"/>
+                    <pic:cNvPicPr>
+                      <a:picLocks noChangeArrowheads="1" noChangeAspect="1"/>
+                    </pic:cNvPicPr>
+                  </pic:nvPicPr>
+                  <pic:blipFill>
+                    <a:blip r:embed="rId25"/>
+                    <a:stretch>
+                      <a:fillRect/>
+                    </a:stretch>
+                  </pic:blipFill>
+                  <pic:spPr bwMode="auto">
+                    <a:xfrm>
+                      <a:off x="0" y="0"/>
+                      <a:ext cx="5334000" cy="5334000"/>
+                    </a:xfrm>
+                    <a:prstGeom prst="rect">
+                      <a:avLst/>
+                    </a:prstGeom>
+                    <a:noFill/>
+                    <a:ln w="9525">
+                      <a:noFill/>
+                      <a:headEnd/>
+                      <a:tailEnd/>
+                    </a:ln>
+                  </pic:spPr>
+                </pic:pic>
+              </a:graphicData>
+            </a:graphic>
+          </wp:inline>
+        </w:drawing>
+      </w:r>
+      <w:r>
+        <w:t xml:space="preserve"> </w:t>
+      </w:r>
+      <w:r>
+        <w:rPr>
+          <w:iCs/>
+          <w:i/>
+        </w:rPr>
+        <w:t xml:space="preserve">Outcome: E. coli (cfu)</w:t>
+      </w:r>
+    </w:p>
+    <w:p>
+      <w:pPr>
+        <w:pStyle w:val="SourceCode"/>
+      </w:pPr>
+      <w:r>
+        <w:rPr>
+          <w:rStyle w:val="CommentTok"/>
+        </w:rPr>
+        <w:t xml:space="preserve">#Define data location</w:t>
+      </w:r>
+      <w:r>
+        <w:br/>
+      </w:r>
+      <w:r>
+        <w:rPr>
+          <w:rStyle w:val="NormalTok"/>
+        </w:rPr>
+        <w:t xml:space="preserve">NORO_ecfu_lm_location </w:t>
+      </w:r>
+      <w:r>
+        <w:rPr>
+          <w:rStyle w:val="OtherTok"/>
+        </w:rPr>
+        <w:t xml:space="preserve">&lt;-</w:t>
+      </w:r>
+      <w:r>
+        <w:rPr>
+          <w:rStyle w:val="NormalTok"/>
+        </w:rPr>
+        <w:t xml:space="preserve"> here</w:t>
+      </w:r>
+      <w:r>
+        <w:rPr>
+          <w:rStyle w:val="SpecialCharTok"/>
+        </w:rPr>
+        <w:t xml:space="preserve">::</w:t>
+      </w:r>
+      <w:r>
+        <w:rPr>
+          <w:rStyle w:val="FunctionTok"/>
+        </w:rPr>
+        <w:t xml:space="preserve">here</w:t>
+      </w:r>
+      <w:r>
+        <w:rPr>
+          <w:rStyle w:val="NormalTok"/>
+        </w:rPr>
+        <w:t xml:space="preserve">(</w:t>
+      </w:r>
+      <w:r>
+        <w:rPr>
+          <w:rStyle w:val="StringTok"/>
+        </w:rPr>
+        <w:t xml:space="preserve">"results"</w:t>
+      </w:r>
+      <w:r>
+        <w:rPr>
+          <w:rStyle w:val="NormalTok"/>
+        </w:rPr>
+        <w:t xml:space="preserve">,</w:t>
+      </w:r>
+      <w:r>
+        <w:rPr>
+          <w:rStyle w:val="StringTok"/>
+        </w:rPr>
+        <w:t xml:space="preserve">"NORO_ECFU_lm.png"</w:t>
+      </w:r>
+      <w:r>
+        <w:rPr>
+          <w:rStyle w:val="NormalTok"/>
+        </w:rPr>
+        <w:t xml:space="preserve">)</w:t>
+      </w:r>
+      <w:r>
+        <w:br/>
+      </w:r>
+      <w:r>
+        <w:rPr>
+          <w:rStyle w:val="CommentTok"/>
+        </w:rPr>
+        <w:t xml:space="preserve">#Load in the data</w:t>
+      </w:r>
+      <w:r>
+        <w:br/>
+      </w:r>
+      <w:r>
+        <w:rPr>
+          <w:rStyle w:val="FunctionTok"/>
+        </w:rPr>
+        <w:t xml:space="preserve">include_graphics</w:t>
+      </w:r>
+      <w:r>
+        <w:rPr>
+          <w:rStyle w:val="NormalTok"/>
+        </w:rPr>
+        <w:t xml:space="preserve">(NORO_ecfu_lm_location)</w:t>
+      </w:r>
+    </w:p>
+    <w:p>
+      <w:pPr>
+        <w:pStyle w:val="FirstParagraph"/>
+      </w:pPr>
+      <w:r>
+        <w:drawing>
+          <wp:inline>
+            <wp:extent cx="5334000" cy="5334000"/>
+            <wp:effectExtent b="0" l="0" r="0" t="0"/>
+            <wp:docPr descr="" title="" id="1" name="Picture"/>
+            <a:graphic>
+              <a:graphicData uri="http://schemas.openxmlformats.org/drawingml/2006/picture">
+                <pic:pic>
+                  <pic:nvPicPr>
+                    <pic:cNvPr descr="C:/Data/Github/MADA/CARTERCOLEMAN_MADA_PROJECT/results/NORO_ECFU_lm.png" id="0" name="Picture"/>
+                    <pic:cNvPicPr>
+                      <a:picLocks noChangeArrowheads="1" noChangeAspect="1"/>
+                    </pic:cNvPicPr>
+                  </pic:nvPicPr>
+                  <pic:blipFill>
+                    <a:blip r:embed="rId26"/>
+                    <a:stretch>
+                      <a:fillRect/>
+                    </a:stretch>
+                  </pic:blipFill>
+                  <pic:spPr bwMode="auto">
+                    <a:xfrm>
+                      <a:off x="0" y="0"/>
+                      <a:ext cx="5334000" cy="5334000"/>
+                    </a:xfrm>
+                    <a:prstGeom prst="rect">
+                      <a:avLst/>
+                    </a:prstGeom>
+                    <a:noFill/>
+                    <a:ln w="9525">
+                      <a:noFill/>
+                      <a:headEnd/>
+                      <a:tailEnd/>
+                    </a:ln>
+                  </pic:spPr>
+                </pic:pic>
+              </a:graphicData>
+            </a:graphic>
+          </wp:inline>
+        </w:drawing>
+      </w:r>
+      <w:r>
+        <w:t xml:space="preserve"> </w:t>
+      </w:r>
+      <w:r>
+        <w:t xml:space="preserve">## Full analysis</w:t>
+      </w:r>
+      <w:r>
+        <w:t xml:space="preserve"> </w:t>
+      </w:r>
+      <w:r>
+        <w:rPr>
+          <w:iCs/>
+          <w:i/>
+        </w:rPr>
+        <w:t xml:space="preserve">At this point,the main take-aways from data analysis thus far is that correlation of stream health indicators showed that most interactions were non-significant, with the exception of E. coli (cfu) and turbidity. Additionally, the data set is most likely not skewed by influential outliers.</w:t>
+      </w:r>
+      <w:r>
+        <w:t xml:space="preserve"> </w:t>
+      </w:r>
+      <w:r>
+        <w:t xml:space="preserve"> </w:t>
+      </w:r>
+      <w:r>
+        <w:rPr>
+          <w:iCs/>
+          <w:i/>
+        </w:rPr>
+        <w:t xml:space="preserve">Moving forward, I want to focus in on just the MIDO dataset. As you can tell, working with many variables in three different data sets can be quite cumbersome to read through. For ease of interpretation, the MIDO data set will serve as the data frame where I test how robust the linear fit models actually are for the data. MIDO is the only data set large enough that when we split the data set into a</w:t>
       </w:r>
       <w:r>
         <w:rPr>
@@ -202,7 +2380,7 @@
           <w:iCs/>
           <w:i/>
         </w:rPr>
-        <w:t xml:space="preserve">po4.mgl</w:t>
+        <w:t xml:space="preserve">test</w:t>
       </w:r>
       <w:r>
         <w:rPr>
@@ -244,7 +2422,7 @@
           <w:iCs/>
           <w:i/>
         </w:rPr>
-        <w:t xml:space="preserve">temperature</w:t>
+        <w:t xml:space="preserve">train</w:t>
       </w:r>
       <w:r>
         <w:rPr>
@@ -265,532 +2443,43 @@
           <w:iCs/>
           <w:i/>
         </w:rPr>
-        <w:t xml:space="preserve">due to significant amounts of missing data.</w:t>
-      </w:r>
-    </w:p>
-    <w:bookmarkStart w:id="22" w:name="load-import-packages"/>
-    <w:p>
-      <w:pPr>
-        <w:pStyle w:val="Heading4"/>
-      </w:pPr>
-      <w:r>
-        <w:rPr>
-          <w:rStyle w:val="SectionNumber"/>
-        </w:rPr>
-        <w:t xml:space="preserve">3.1.0.1</w:t>
-      </w:r>
-      <w:r>
-        <w:tab/>
-      </w:r>
-      <w:r>
-        <w:t xml:space="preserve">Load import packages:</w:t>
-      </w:r>
-    </w:p>
-    <w:p>
-      <w:pPr>
-        <w:pStyle w:val="SourceCode"/>
-      </w:pPr>
-      <w:r>
-        <w:rPr>
-          <w:rStyle w:val="FunctionTok"/>
-        </w:rPr>
-        <w:t xml:space="preserve">library</w:t>
-      </w:r>
-      <w:r>
-        <w:rPr>
-          <w:rStyle w:val="NormalTok"/>
-        </w:rPr>
-        <w:t xml:space="preserve">(tidyverse)</w:t>
-      </w:r>
-    </w:p>
-    <w:p>
-      <w:pPr>
-        <w:pStyle w:val="SourceCode"/>
-      </w:pPr>
-      <w:r>
-        <w:rPr>
-          <w:rStyle w:val="VerbatimChar"/>
-        </w:rPr>
-        <w:t xml:space="preserve">## -- Attaching packages --------------------------------------- tidyverse 1.3.1 --</w:t>
-      </w:r>
-    </w:p>
-    <w:p>
-      <w:pPr>
-        <w:pStyle w:val="SourceCode"/>
-      </w:pPr>
-      <w:r>
-        <w:rPr>
-          <w:rStyle w:val="VerbatimChar"/>
-        </w:rPr>
-        <w:t xml:space="preserve">## v ggplot2 3.3.5     v purrr   0.3.4</w:t>
-      </w:r>
-      <w:r>
-        <w:br/>
-      </w:r>
-      <w:r>
-        <w:rPr>
-          <w:rStyle w:val="VerbatimChar"/>
-        </w:rPr>
-        <w:t xml:space="preserve">## v tibble  3.1.3     v dplyr   1.0.7</w:t>
-      </w:r>
-      <w:r>
-        <w:br/>
-      </w:r>
-      <w:r>
-        <w:rPr>
-          <w:rStyle w:val="VerbatimChar"/>
-        </w:rPr>
-        <w:t xml:space="preserve">## v tidyr   1.1.3     v stringr 1.4.0</w:t>
-      </w:r>
-      <w:r>
-        <w:br/>
-      </w:r>
-      <w:r>
-        <w:rPr>
-          <w:rStyle w:val="VerbatimChar"/>
-        </w:rPr>
-        <w:t xml:space="preserve">## v readr   2.0.1     v forcats 0.5.1</w:t>
-      </w:r>
-    </w:p>
-    <w:p>
-      <w:pPr>
-        <w:pStyle w:val="SourceCode"/>
-      </w:pPr>
-      <w:r>
-        <w:rPr>
-          <w:rStyle w:val="VerbatimChar"/>
-        </w:rPr>
-        <w:t xml:space="preserve">## -- Conflicts ------------------------------------------ tidyverse_conflicts() --</w:t>
-      </w:r>
-      <w:r>
-        <w:br/>
-      </w:r>
-      <w:r>
-        <w:rPr>
-          <w:rStyle w:val="VerbatimChar"/>
-        </w:rPr>
-        <w:t xml:space="preserve">## x dplyr::filter() masks stats::filter()</w:t>
-      </w:r>
-      <w:r>
-        <w:br/>
-      </w:r>
-      <w:r>
-        <w:rPr>
-          <w:rStyle w:val="VerbatimChar"/>
-        </w:rPr>
-        <w:t xml:space="preserve">## x dplyr::lag()    masks stats::lag()</w:t>
-      </w:r>
-    </w:p>
-    <w:p>
-      <w:pPr>
-        <w:pStyle w:val="SourceCode"/>
-      </w:pPr>
-      <w:r>
-        <w:rPr>
-          <w:rStyle w:val="FunctionTok"/>
-        </w:rPr>
-        <w:t xml:space="preserve">library</w:t>
-      </w:r>
-      <w:r>
-        <w:rPr>
-          <w:rStyle w:val="NormalTok"/>
-        </w:rPr>
-        <w:t xml:space="preserve">(readxl)</w:t>
-      </w:r>
-    </w:p>
-    <w:bookmarkEnd w:id="22"/>
-    <w:bookmarkStart w:id="23" w:name="Xcd2a72aba1a2e0c6da78a97bd78560cc520f16f"/>
-    <w:p>
-      <w:pPr>
-        <w:pStyle w:val="Heading4"/>
-      </w:pPr>
-      <w:r>
-        <w:rPr>
-          <w:rStyle w:val="SectionNumber"/>
-        </w:rPr>
-        <w:t xml:space="preserve">3.1.0.2</w:t>
-      </w:r>
-      <w:r>
-        <w:tab/>
-      </w:r>
-      <w:r>
-        <w:t xml:space="preserve">Lodaing data and providing a summary for the raw data</w:t>
-      </w:r>
-    </w:p>
-    <w:p>
-      <w:pPr>
-        <w:pStyle w:val="SourceCode"/>
-      </w:pPr>
-      <w:r>
-        <w:rPr>
-          <w:rStyle w:val="NormalTok"/>
-        </w:rPr>
-        <w:t xml:space="preserve">data_location </w:t>
-      </w:r>
-      <w:r>
-        <w:rPr>
-          <w:rStyle w:val="OtherTok"/>
-        </w:rPr>
-        <w:t xml:space="preserve">&lt;-</w:t>
-      </w:r>
-      <w:r>
-        <w:rPr>
-          <w:rStyle w:val="NormalTok"/>
-        </w:rPr>
-        <w:t xml:space="preserve"> here</w:t>
-      </w:r>
-      <w:r>
-        <w:rPr>
-          <w:rStyle w:val="SpecialCharTok"/>
-        </w:rPr>
-        <w:t xml:space="preserve">::</w:t>
-      </w:r>
-      <w:r>
-        <w:rPr>
-          <w:rStyle w:val="FunctionTok"/>
-        </w:rPr>
-        <w:t xml:space="preserve">here</w:t>
-      </w:r>
-      <w:r>
-        <w:rPr>
-          <w:rStyle w:val="NormalTok"/>
-        </w:rPr>
-        <w:t xml:space="preserve">(</w:t>
-      </w:r>
-      <w:r>
-        <w:rPr>
-          <w:rStyle w:val="StringTok"/>
-        </w:rPr>
-        <w:t xml:space="preserve">"data/raw_data/UOWN_data_master_spring2021 (2).xlsx"</w:t>
-      </w:r>
-      <w:r>
-        <w:rPr>
-          <w:rStyle w:val="NormalTok"/>
-        </w:rPr>
-        <w:t xml:space="preserve">)</w:t>
-      </w:r>
-      <w:r>
-        <w:br/>
-      </w:r>
-      <w:r>
-        <w:br/>
-      </w:r>
-      <w:r>
-        <w:rPr>
-          <w:rStyle w:val="NormalTok"/>
-        </w:rPr>
-        <w:t xml:space="preserve">rawdata </w:t>
-      </w:r>
-      <w:r>
-        <w:rPr>
-          <w:rStyle w:val="OtherTok"/>
-        </w:rPr>
-        <w:t xml:space="preserve">&lt;-</w:t>
-      </w:r>
-      <w:r>
-        <w:rPr>
-          <w:rStyle w:val="NormalTok"/>
-        </w:rPr>
-        <w:t xml:space="preserve"> readxl</w:t>
-      </w:r>
-      <w:r>
-        <w:rPr>
-          <w:rStyle w:val="SpecialCharTok"/>
-        </w:rPr>
-        <w:t xml:space="preserve">::</w:t>
-      </w:r>
-      <w:r>
-        <w:rPr>
-          <w:rStyle w:val="FunctionTok"/>
-        </w:rPr>
-        <w:t xml:space="preserve">read_excel</w:t>
-      </w:r>
-      <w:r>
-        <w:rPr>
-          <w:rStyle w:val="NormalTok"/>
-        </w:rPr>
-        <w:t xml:space="preserve">(data_location)</w:t>
-      </w:r>
-      <w:r>
-        <w:br/>
-      </w:r>
-      <w:r>
-        <w:br/>
-      </w:r>
-      <w:r>
-        <w:rPr>
-          <w:rStyle w:val="FunctionTok"/>
-        </w:rPr>
-        <w:t xml:space="preserve">glimpse</w:t>
-      </w:r>
-      <w:r>
-        <w:rPr>
-          <w:rStyle w:val="NormalTok"/>
-        </w:rPr>
-        <w:t xml:space="preserve">(rawdata)</w:t>
-      </w:r>
-    </w:p>
-    <w:p>
-      <w:pPr>
-        <w:pStyle w:val="SourceCode"/>
-      </w:pPr>
-      <w:r>
-        <w:rPr>
-          <w:rStyle w:val="VerbatimChar"/>
-        </w:rPr>
-        <w:t xml:space="preserve">## Rows: 3,075</w:t>
-      </w:r>
-      <w:r>
-        <w:br/>
-      </w:r>
-      <w:r>
-        <w:rPr>
-          <w:rStyle w:val="VerbatimChar"/>
-        </w:rPr>
-        <w:t xml:space="preserve">## Columns: 17</w:t>
-      </w:r>
-      <w:r>
-        <w:br/>
-      </w:r>
-      <w:r>
-        <w:rPr>
-          <w:rStyle w:val="VerbatimChar"/>
-        </w:rPr>
-        <w:t xml:space="preserve">## $ WS                 &lt;chr&gt; "BICO", "BICO", "MIDO", "MIDO", "MIDO", "MIDO", "MI~</w:t>
-      </w:r>
-      <w:r>
-        <w:br/>
-      </w:r>
-      <w:r>
-        <w:rPr>
-          <w:rStyle w:val="VerbatimChar"/>
-        </w:rPr>
-        <w:t xml:space="preserve">## $ ID                 &lt;chr&gt; "102", "103", "101", "102", "103", "104", "116", "1~</w:t>
-      </w:r>
-      <w:r>
-        <w:br/>
-      </w:r>
-      <w:r>
-        <w:rPr>
-          <w:rStyle w:val="VerbatimChar"/>
-        </w:rPr>
-        <w:t xml:space="preserve">## $ WSID               &lt;chr&gt; "BICO102", "BICO103", "MIDO101", "MIDO102", "MIDO10~</w:t>
-      </w:r>
-      <w:r>
-        <w:br/>
-      </w:r>
-      <w:r>
-        <w:rPr>
-          <w:rStyle w:val="VerbatimChar"/>
-        </w:rPr>
-        <w:t xml:space="preserve">## $ visual_score       &lt;chr&gt; "44", "NA", "45", "52", "39", "NA", "46", "NA", "44~</w:t>
-      </w:r>
-      <w:r>
-        <w:br/>
-      </w:r>
-      <w:r>
-        <w:rPr>
-          <w:rStyle w:val="VerbatimChar"/>
-        </w:rPr>
-        <w:t xml:space="preserve">## $ biological_score   &lt;chr&gt; "22", "27", "NA", "NA", "NA", "NA", "NA", "NA", "13~</w:t>
-      </w:r>
-      <w:r>
-        <w:br/>
-      </w:r>
-      <w:r>
-        <w:rPr>
-          <w:rStyle w:val="VerbatimChar"/>
-        </w:rPr>
-        <w:t xml:space="preserve">## $ conductivity.uscm  &lt;chr&gt; "83", "NA", "47", "85", "98", "85", "85", "85", "53~</w:t>
-      </w:r>
-      <w:r>
-        <w:br/>
-      </w:r>
-      <w:r>
-        <w:rPr>
-          <w:rStyle w:val="VerbatimChar"/>
-        </w:rPr>
-        <w:t xml:space="preserve">## $ turbidity.ntu      &lt;chr&gt; "4", "NA", "3", "17", "5", "79", "17", "21", "5", "~</w:t>
-      </w:r>
-      <w:r>
-        <w:br/>
-      </w:r>
-      <w:r>
-        <w:rPr>
-          <w:rStyle w:val="VerbatimChar"/>
-        </w:rPr>
-        <w:t xml:space="preserve">## $ po4.mgL            &lt;chr&gt; "NA", "NA", "NA", "NA", "NA", "NA", "NA", "NA", "NA~</w:t>
-      </w:r>
-      <w:r>
-        <w:br/>
-      </w:r>
-      <w:r>
-        <w:rPr>
-          <w:rStyle w:val="VerbatimChar"/>
-        </w:rPr>
-        <w:t xml:space="preserve">## $ no3.mgL            &lt;chr&gt; "0.8", "NA", "NA", "NA", "NA", "NA", "NA", "NA", "0~</w:t>
-      </w:r>
-      <w:r>
-        <w:br/>
-      </w:r>
-      <w:r>
-        <w:rPr>
-          <w:rStyle w:val="VerbatimChar"/>
-        </w:rPr>
-        <w:t xml:space="preserve">## $ pH                 &lt;chr&gt; "7.2", "NA", "NA", "6.8", "NA", "7", "7", "6.9", "6~</w:t>
-      </w:r>
-      <w:r>
-        <w:br/>
-      </w:r>
-      <w:r>
-        <w:rPr>
-          <w:rStyle w:val="VerbatimChar"/>
-        </w:rPr>
-        <w:t xml:space="preserve">## $ temperature.c      &lt;chr&gt; "NA", "NA", "NA", "NA", "NA", "NA", "NA", "NA", "NA~</w:t>
-      </w:r>
-      <w:r>
-        <w:br/>
-      </w:r>
-      <w:r>
-        <w:rPr>
-          <w:rStyle w:val="VerbatimChar"/>
-        </w:rPr>
-        <w:t xml:space="preserve">## $ e.coli.cfu         &lt;chr&gt; "275", "NA", "145", "NA", "NA", "NA", "NA", "NA", "~</w:t>
-      </w:r>
-      <w:r>
-        <w:br/>
-      </w:r>
-      <w:r>
-        <w:rPr>
-          <w:rStyle w:val="VerbatimChar"/>
-        </w:rPr>
-        <w:t xml:space="preserve">## $ month              &lt;dbl&gt; 4, 4, 4, 4, 4, 4, 4, 4, 4, 4, 4, 4, 4, 4, 4, 4, 4, ~</w:t>
-      </w:r>
-      <w:r>
-        <w:br/>
-      </w:r>
-      <w:r>
-        <w:rPr>
-          <w:rStyle w:val="VerbatimChar"/>
-        </w:rPr>
-        <w:t xml:space="preserve">## $ year               &lt;dbl&gt; 2001, 2001, 2001, 2001, 2001, 2001, 2001, 2001, 200~</w:t>
-      </w:r>
-      <w:r>
-        <w:br/>
-      </w:r>
-      <w:r>
-        <w:rPr>
-          <w:rStyle w:val="VerbatimChar"/>
-        </w:rPr>
-        <w:t xml:space="preserve">## $ day                &lt;dbl&gt; 28, 28, 28, 28, 28, 28, 28, 28, 28, 28, 28, 28, 28,~</w:t>
-      </w:r>
-      <w:r>
-        <w:br/>
-      </w:r>
-      <w:r>
-        <w:rPr>
-          <w:rStyle w:val="VerbatimChar"/>
-        </w:rPr>
-        <w:t xml:space="preserve">## $ quarter            &lt;dbl&gt; 2, 2, 2, 2, 2, 2, 2, 2, 2, 2, 2, 2, 2, 2, 2, 2, 2, ~</w:t>
-      </w:r>
-      <w:r>
-        <w:br/>
-      </w:r>
-      <w:r>
-        <w:rPr>
-          <w:rStyle w:val="VerbatimChar"/>
-        </w:rPr>
-        <w:t xml:space="preserve">## $ ecoli.method.known &lt;lgl&gt; NA, NA, NA, NA, NA, NA, NA, NA, NA, NA, NA, NA, NA,~</w:t>
-      </w:r>
-    </w:p>
-    <w:bookmarkEnd w:id="23"/>
-    <w:bookmarkEnd w:id="24"/>
-    <w:bookmarkStart w:id="25" w:name="data-import-and-cleaning"/>
-    <w:p>
-      <w:pPr>
-        <w:pStyle w:val="Heading2"/>
-      </w:pPr>
-      <w:r>
-        <w:rPr>
-          <w:rStyle w:val="SectionNumber"/>
-        </w:rPr>
-        <w:t xml:space="preserve">3.2</w:t>
-      </w:r>
-      <w:r>
-        <w:tab/>
-      </w:r>
-      <w:r>
-        <w:t xml:space="preserve">Data import and cleaning</w:t>
-      </w:r>
-    </w:p>
-    <w:bookmarkEnd w:id="25"/>
-    <w:bookmarkStart w:id="26" w:name="exploratory-analysis"/>
-    <w:p>
-      <w:pPr>
-        <w:pStyle w:val="Heading2"/>
-      </w:pPr>
-      <w:r>
-        <w:rPr>
-          <w:rStyle w:val="SectionNumber"/>
-        </w:rPr>
-        <w:t xml:space="preserve">3.3</w:t>
-      </w:r>
-      <w:r>
-        <w:tab/>
-      </w:r>
-      <w:r>
-        <w:t xml:space="preserve">Exploratory analysis</w:t>
-      </w:r>
-    </w:p>
-    <w:bookmarkEnd w:id="26"/>
-    <w:bookmarkStart w:id="27" w:name="full-analysis"/>
-    <w:p>
-      <w:pPr>
-        <w:pStyle w:val="Heading2"/>
-      </w:pPr>
-      <w:r>
-        <w:rPr>
-          <w:rStyle w:val="SectionNumber"/>
-        </w:rPr>
-        <w:t xml:space="preserve">3.4</w:t>
-      </w:r>
-      <w:r>
-        <w:tab/>
-      </w:r>
-      <w:r>
-        <w:t xml:space="preserve">Full analysis</w:t>
+        <w:t xml:space="preserve">data set, I actually have confidence in the resulting model fit analysis. For comparison, MIDO has an n = 88; NORO has an n = 35; and BICO has an n = 23. The only thing we are missing by dropping the other sites is assessing site-by-site comparison, which I am choosing not to focus on anyway.</w:t>
+      </w:r>
+      <w:r>
+        <w:t xml:space="preserve"> </w:t>
+      </w:r>
+      <w:r>
+        <w:t xml:space="preserve"> </w:t>
+      </w:r>
+      <w:r>
+        <w:rPr>
+          <w:iCs/>
+          <w:i/>
+        </w:rPr>
+        <w:t xml:space="preserve">The results indicated that only the relationship between E. Coli (cfu) and Conductivity were significant for both the train data (p = 1.374747e-05) and test data (p = 1.89214e-06). However, both models had high RMSE values, indicating that the models did not fit the data well and could not be used to predict E. coli (cfu) from conductivity, despite a significant relationship.</w:t>
+      </w:r>
+      <w:r>
+        <w:t xml:space="preserve"> </w:t>
+      </w:r>
+      <w:r>
+        <w:t xml:space="preserve"> </w:t>
+      </w:r>
+      <w:r>
+        <w:t xml:space="preserve"># Discussion</w:t>
       </w:r>
     </w:p>
     <w:bookmarkEnd w:id="27"/>
     <w:bookmarkEnd w:id="28"/>
-    <w:bookmarkStart w:id="32" w:name="discussion"/>
-    <w:p>
-      <w:pPr>
-        <w:pStyle w:val="Heading1"/>
+    <w:bookmarkStart w:id="29" w:name="summary-and-interpretation"/>
+    <w:p>
+      <w:pPr>
+        <w:pStyle w:val="Heading2"/>
       </w:pPr>
       <w:r>
         <w:rPr>
           <w:rStyle w:val="SectionNumber"/>
         </w:rPr>
-        <w:t xml:space="preserve">4</w:t>
-      </w:r>
-      <w:r>
-        <w:tab/>
-      </w:r>
-      <w:r>
-        <w:t xml:space="preserve">Discussion</w:t>
-      </w:r>
-    </w:p>
-    <w:bookmarkStart w:id="29" w:name="summary-and-interpretation"/>
-    <w:p>
-      <w:pPr>
-        <w:pStyle w:val="Heading2"/>
-      </w:pPr>
-      <w:r>
-        <w:rPr>
-          <w:rStyle w:val="SectionNumber"/>
-        </w:rPr>
-        <w:t xml:space="preserve">4.1</w:t>
+        <w:t xml:space="preserve">1.2</w:t>
       </w:r>
       <w:r>
         <w:tab/>
@@ -809,7 +2498,7 @@
         <w:rPr>
           <w:rStyle w:val="SectionNumber"/>
         </w:rPr>
-        <w:t xml:space="preserve">4.2</w:t>
+        <w:t xml:space="preserve">1.3</w:t>
       </w:r>
       <w:r>
         <w:tab/>
@@ -828,7 +2517,7 @@
         <w:rPr>
           <w:rStyle w:val="SectionNumber"/>
         </w:rPr>
-        <w:t xml:space="preserve">4.3</w:t>
+        <w:t xml:space="preserve">1.4</w:t>
       </w:r>
       <w:r>
         <w:tab/>
@@ -848,7 +2537,7 @@
         <w:rPr>
           <w:rStyle w:val="SectionNumber"/>
         </w:rPr>
-        <w:t xml:space="preserve">5</w:t>
+        <w:t xml:space="preserve">2</w:t>
       </w:r>
       <w:r>
         <w:tab/>

</xml_diff>

<commit_message>
Intro & Supplementary File - CC
</commit_message>
<xml_diff>
--- a/products/manuscript/Manuscript.docx
+++ b/products/manuscript/Manuscript.docx
@@ -59,7 +59,7 @@
         <w:pStyle w:val="Date"/>
       </w:pPr>
       <w:r>
-        <w:t xml:space="preserve">2021-11-14</w:t>
+        <w:t xml:space="preserve">2021-11-16</w:t>
       </w:r>
     </w:p>
     <w:bookmarkStart w:id="20" w:name="summaryabstract"/>
@@ -83,6 +83,47 @@
     <w:p>
       <w:pPr>
         <w:pStyle w:val="FirstParagraph"/>
+      </w:pPr>
+    </w:p>
+    <w:p>
+      <w:pPr>
+        <w:pStyle w:val="BodyText"/>
+      </w:pPr>
+      <w:r>
+        <w:rPr>
+          <w:iCs/>
+          <w:i/>
+        </w:rPr>
+        <w:t xml:space="preserve">Stream health and water quality is typically measured by its physical characteristics (chemistry, surrounding land use area, channelization, etc.); Microbial (fecal indicator), and ecology (diversity of indicator macroinvertebrates). However, these categories are usually analyzed separately to assess stream health [cite]. If the impact of urbanization on freshwater bodies is not monolithic, we could be spending a lot of time and effort on monitoring programs that are not effective. Studies have shown conflicting results on what variables like conductivity, turbidity, e. coli cfu (fecal coliform indicator), nutrient (nitrogen and phosphorus) concentration, and biodiversity indicator score actually say about water quality [cite]. Therefore, a study was conducted assess how well all these parameters correlated with each other in the context of the Adopt-a-Stream method. Specifically, can you use one of the indicators mentioned (physical, microbial, and ecological) to describe the others to make a statement about overall stream health?</w:t>
+      </w:r>
+    </w:p>
+    <w:p>
+      <w:pPr>
+        <w:pStyle w:val="BodyText"/>
+      </w:pPr>
+      <w:r>
+        <w:rPr>
+          <w:iCs/>
+          <w:i/>
+        </w:rPr>
+        <w:t xml:space="preserve">Data was acquired from a publicly available spreadsheet of water quality measurements collected by the Upper Oconee Watershed Network (UOWN) between 2003 and 2020. Data originated from three distinct watersheds in the Athens- Clarke County area: Middle Oconee (MIDO), North Oconee (NORO), and Oconee (BIOC). The data were analyzed first by using bivariate linear modeling of the variables conductivity, turbidity, nitrate (no3) concentration, E. coli cfu, and biodiversity indicator score (biological score). E. coli cfu and biological score were used as outcomes to specifically see if easy to measure physical/chemical properties could predict biological variables to assess water quality. Second, the MIDO data were analyzed using LASSO linear modeling to construct the best combinations of variables to predict E. coli cfu and biological score.</w:t>
+      </w:r>
+    </w:p>
+    <w:p>
+      <w:pPr>
+        <w:pStyle w:val="BodyText"/>
+      </w:pPr>
+      <w:r>
+        <w:rPr>
+          <w:iCs/>
+          <w:i/>
+        </w:rPr>
+        <w:t xml:space="preserve">Results indicated that the only significant bivariate relationships that existed were between E. coli cfu and conductivity for the MIDO site only. LASSO modeling produced models that did not fit the data any better than the null model that was calculated for cross validation. This indicates that physical/chemical water quality measurements cannot predict biological measurements. This suggests that the citizen science approach to water quality monitoring should be re-evaluated for sampling robustness or that the effect of urbanization is spatially and temporally different and may not captured well without more in-depth sampling. Future studies should investigate how specific aspects of urbanization actually impact our indicator variables of water quality and stream health.</w:t>
+      </w:r>
+    </w:p>
+    <w:p>
+      <w:pPr>
+        <w:pStyle w:val="BodyText"/>
       </w:pPr>
     </w:p>
     <w:bookmarkEnd w:id="20"/>
@@ -113,24 +154,31 @@
           <w:iCs/>
           <w:i/>
         </w:rPr>
-        <w:t xml:space="preserve">When monitoring freshwater streams, stream health is typically measured by its physical characteristics (chemistry, surrounding land use area, channelization, etc.); Microbial (fecal indicator), and ecology (diversity of indicator macroinvertebrates). However, these categories are usually analyzed separately to assess stream health. As such, my question is how well are these parameters correlated with each other. Specifically, can you use one of the indicators mentioned (physical, microbial, and ecological) to describe both of the others to make a statement about overall stream health?</w:t>
-      </w:r>
-    </w:p>
-    <w:p>
-      <w:pPr>
-        <w:pStyle w:val="BodyText"/>
-      </w:pPr>
-    </w:p>
-    <w:p>
-      <w:pPr>
-        <w:pStyle w:val="BodyText"/>
-      </w:pPr>
-      <w:r>
-        <w:rPr>
-          <w:iCs/>
-          <w:i/>
-        </w:rPr>
-        <w:t xml:space="preserve">I would expect that because the all three are correlated with urbanization/anthropocentric impact, a negative impact in one indicator category will indicate a correlated negative impact in the other categories. The only caveat is that because level of noise in stream health data, significant correlations may be difficult to find.</w:t>
+        <w:t xml:space="preserve">The Earth’s surface contains a relative proportion of approximately 3% freshwater to 97% salt water. As such, that three percent is supposedly meant to sustain a growing global population of 9 billion people. In a world where water scarcity is more and more common, our freshwater reserves are also threatened by pollution by urbanization. Urbanization surrounding a freshwater body creates a watershed dominated by impervious surface in the form of concrete and asphalt [cite]. Studies have shown that there is a significant negative relationship between impervious surface coverage and water quality. This is most likely due to accumulation and concentration of run-off pollutants from an entire watershed into a single drainage basin (i.e. freshwater body)[cite]. Because the urban world continues to grow with population, it is likely that we will see a proportional decrease in water quality in our freshwater bodies as a result. Therefore, a rapid and consistent monitoring system needs to be in place to effectively allocate resources to remediating body of water in the midst of being polluted.</w:t>
+      </w:r>
+    </w:p>
+    <w:p>
+      <w:pPr>
+        <w:pStyle w:val="BodyText"/>
+      </w:pPr>
+      <w:r>
+        <w:rPr>
+          <w:iCs/>
+          <w:i/>
+        </w:rPr>
+        <w:t xml:space="preserve">Currently, stream health and water quality is typically measured by its physical characteristics (chemistry, surrounding land use area, channelization, etc.); Microbial (fecal indicator), and ecology (diversity of indicator macroinvertebrates). Typically, these measurements include conductivity (measure of dissolved ions), dissolved oxygen, temperature, pH, nitrate and phosphorus concentration, turbidity (measure of suspended particulate matter in the water column), fecal indicator bacteria (measure of waste pollution), and benthic macroinvertebrate diversity indices (measure of impervious surface run-off on sensitive aquatic taxa) [cite]. However, these categories are usually analyzed separately to assess stream health [cite]. As such, it is hard to evaluate whether urbanization affects watersheds and water quality in fairly similar ways, regardless of location. Evaluating how uniform the impact of urbanization is on different watersheds would allow for a cookie-cutter monitoring and remediation method, which would allow implementation to be fairly easy for environmental managers. On the other hand, if the impact of urbanization on freshwater bodies is not monolithic, we could be spending a lot of time and effort on monitoring programs that are not effective. Currently, citizen science groups, like Adopt-a-Stream in Georgia, are collecting data on many watersheds throughout the world in an effort to consistently monitor water quality in a community. However, studies have shown conflicting results on what variables like conductivity, turbidity, e. coli cfu (fecal coliform indicator), nutrient (nitrogen and phosphorus) concentration, and biodiversity indicator score actually say about water quality [cite]. Therefore, my question is how well are these parameters correlated with each other in the context of the Adopt-a-Stream method. Specifically, can you use one of the indicators mentioned (physical, microbial, and ecological) to describe the others to make a statement about overall stream health?</w:t>
+      </w:r>
+    </w:p>
+    <w:p>
+      <w:pPr>
+        <w:pStyle w:val="BodyText"/>
+      </w:pPr>
+      <w:r>
+        <w:rPr>
+          <w:iCs/>
+          <w:i/>
+        </w:rPr>
+        <w:t xml:space="preserve">I would expect that because the all three are correlated with urbanization/anthropocentric impact, a negative impact in one indicator category will indicate a correlated negative impact to stream health in the other categories. The only caveat is that because level of noise in stream health data, significant correlations may be difficult to find.</w:t>
       </w:r>
     </w:p>
     <w:p>
@@ -338,11 +386,6 @@
       <w:pPr>
         <w:pStyle w:val="BodyText"/>
       </w:pPr>
-    </w:p>
-    <w:p>
-      <w:pPr>
-        <w:pStyle w:val="BodyText"/>
-      </w:pPr>
       <w:r>
         <w:rPr>
           <w:iCs/>
@@ -355,11 +398,6 @@
       <w:pPr>
         <w:pStyle w:val="BodyText"/>
       </w:pPr>
-    </w:p>
-    <w:p>
-      <w:pPr>
-        <w:pStyle w:val="BodyText"/>
-      </w:pPr>
       <w:r>
         <w:rPr>
           <w:iCs/>
@@ -372,50 +410,25 @@
       <w:pPr>
         <w:pStyle w:val="BodyText"/>
       </w:pPr>
-    </w:p>
-    <w:p>
-      <w:pPr>
-        <w:pStyle w:val="BodyText"/>
-      </w:pPr>
-      <w:r>
-        <w:rPr>
-          <w:iCs/>
-          <w:i/>
-        </w:rPr>
-        <w:t xml:space="preserve">There is 3,075 rows and 12 columns… So, a lot of data. This is because data has been collected for ~20 years. Unfortunately, I am seeing a lot of NA’s in the data. Because this is citizen science monitoring data, NA most likely means the data wasn’t collected during that event and is a form of human error bias.</w:t>
-      </w:r>
-    </w:p>
-    <w:p>
-      <w:pPr>
-        <w:pStyle w:val="BodyText"/>
-      </w:pPr>
-    </w:p>
-    <w:p>
-      <w:pPr>
-        <w:pStyle w:val="BodyText"/>
-      </w:pPr>
-      <w:r>
-        <w:rPr>
-          <w:iCs/>
-          <w:i/>
-        </w:rPr>
-        <w:t xml:space="preserve">4. Use NA assessment to see determine which variables to remove from assessment. This was done using the is_na function.</w:t>
-      </w:r>
-      <w:r>
-        <w:t xml:space="preserve"> </w:t>
-      </w:r>
-      <w:r>
-        <w:rPr>
-          <w:iCs/>
-          <w:i/>
-        </w:rPr>
-        <w:t xml:space="preserve">Several of the columns have more than half of the data missing. This is pretty common for citizen science data, seeing as collection is opportunistic. As such, I decided to remove P04 and temperature, because they are missing a lot of data. Finally, I decided to remove all missing values and see the condition of the data knowing that there are now no missing values. I removed NA data using the na.omit() function</w:t>
-      </w:r>
-    </w:p>
-    <w:p>
-      <w:pPr>
-        <w:pStyle w:val="BodyText"/>
-      </w:pPr>
+      <w:r>
+        <w:rPr>
+          <w:iCs/>
+          <w:i/>
+        </w:rPr>
+        <w:t xml:space="preserve">There is 3,075 rows and 12 columns. This is because data has been collected for ~20 years. Unfortunately, I am seeing a lot of NA’s in the data. Because this is citizen science monitoring data, NA most likely means the data wasn’t collected during that event and is a form of human error bias.</w:t>
+      </w:r>
+    </w:p>
+    <w:p>
+      <w:pPr>
+        <w:pStyle w:val="BodyText"/>
+      </w:pPr>
+      <w:r>
+        <w:rPr>
+          <w:iCs/>
+          <w:i/>
+        </w:rPr>
+        <w:t xml:space="preserve">4. Use NA assessment to see determine which variables to remove from assessment. This was done using the is_na function. Several of the columns have more than half of the data missing. This is pretty common for citizen science data, seeing as collection is opportunistic. As such, I decided to remove P04 and temperature, because they are missing a lot of data. Finally, I decided to remove all missing values and see the condition of the data knowing that there are now no missing values. I removed NA data using the na.omit() function</w:t>
+      </w:r>
     </w:p>
     <w:p>
       <w:pPr>
@@ -433,11 +446,6 @@
       <w:pPr>
         <w:pStyle w:val="BodyText"/>
       </w:pPr>
-    </w:p>
-    <w:p>
-      <w:pPr>
-        <w:pStyle w:val="BodyText"/>
-      </w:pPr>
       <w:r>
         <w:rPr>
           <w:iCs/>
@@ -557,11 +565,6 @@
         </w:rPr>
         <w:t xml:space="preserve">This is to separate out any bias based on location of the streams within ACC.</w:t>
       </w:r>
-    </w:p>
-    <w:p>
-      <w:pPr>
-        <w:pStyle w:val="BodyText"/>
-      </w:pPr>
     </w:p>
     <w:p>
       <w:pPr>

</xml_diff>

<commit_message>
Manuscript Format Changes - CC
</commit_message>
<xml_diff>
--- a/products/manuscript/Manuscript.docx
+++ b/products/manuscript/Manuscript.docx
@@ -59,7 +59,7 @@
         <w:pStyle w:val="Date"/>
       </w:pPr>
       <w:r>
-        <w:t xml:space="preserve">2021-11-28</w:t>
+        <w:t xml:space="preserve">2021-11-29</w:t>
       </w:r>
     </w:p>
     <w:bookmarkStart w:id="20" w:name="abstract"/>
@@ -3177,7 +3177,7 @@
   <w:abstractNum w:abstractNumId="0" w15:restartNumberingAfterBreak="0">
     <w:nsid w:val="FFFFFF7C"/>
     <w:multiLevelType w:val="singleLevel"/>
-    <w:tmpl w:val="3E523E02"/>
+    <w:tmpl w:val="1CB83E42"/>
     <w:lvl w:ilvl="0">
       <w:start w:val="1"/>
       <w:numFmt w:val="decimal"/>
@@ -3194,7 +3194,7 @@
   <w:abstractNum w:abstractNumId="1" w15:restartNumberingAfterBreak="0">
     <w:nsid w:val="FFFFFF7D"/>
     <w:multiLevelType w:val="singleLevel"/>
-    <w:tmpl w:val="865E6990"/>
+    <w:tmpl w:val="40A0C716"/>
     <w:lvl w:ilvl="0">
       <w:start w:val="1"/>
       <w:numFmt w:val="decimal"/>
@@ -3211,7 +3211,7 @@
   <w:abstractNum w:abstractNumId="2" w15:restartNumberingAfterBreak="0">
     <w:nsid w:val="FFFFFF7E"/>
     <w:multiLevelType w:val="singleLevel"/>
-    <w:tmpl w:val="FDCE4A6C"/>
+    <w:tmpl w:val="92B23FC8"/>
     <w:lvl w:ilvl="0">
       <w:start w:val="1"/>
       <w:numFmt w:val="decimal"/>
@@ -3228,7 +3228,7 @@
   <w:abstractNum w:abstractNumId="3" w15:restartNumberingAfterBreak="0">
     <w:nsid w:val="FFFFFF7F"/>
     <w:multiLevelType w:val="singleLevel"/>
-    <w:tmpl w:val="87A0A756"/>
+    <w:tmpl w:val="B2B0908A"/>
     <w:lvl w:ilvl="0">
       <w:start w:val="1"/>
       <w:numFmt w:val="decimal"/>
@@ -3245,7 +3245,7 @@
   <w:abstractNum w:abstractNumId="4" w15:restartNumberingAfterBreak="0">
     <w:nsid w:val="FFFFFF80"/>
     <w:multiLevelType w:val="singleLevel"/>
-    <w:tmpl w:val="7F8A69DE"/>
+    <w:tmpl w:val="19E02A18"/>
     <w:lvl w:ilvl="0">
       <w:start w:val="1"/>
       <w:numFmt w:val="bullet"/>
@@ -3265,7 +3265,7 @@
   <w:abstractNum w:abstractNumId="5" w15:restartNumberingAfterBreak="0">
     <w:nsid w:val="FFFFFF81"/>
     <w:multiLevelType w:val="singleLevel"/>
-    <w:tmpl w:val="1C148B96"/>
+    <w:tmpl w:val="8B5816D4"/>
     <w:lvl w:ilvl="0">
       <w:start w:val="1"/>
       <w:numFmt w:val="bullet"/>
@@ -3285,7 +3285,7 @@
   <w:abstractNum w:abstractNumId="6" w15:restartNumberingAfterBreak="0">
     <w:nsid w:val="FFFFFF82"/>
     <w:multiLevelType w:val="singleLevel"/>
-    <w:tmpl w:val="8988A172"/>
+    <w:tmpl w:val="0D70FD2E"/>
     <w:lvl w:ilvl="0">
       <w:start w:val="1"/>
       <w:numFmt w:val="bullet"/>
@@ -3305,7 +3305,7 @@
   <w:abstractNum w:abstractNumId="7" w15:restartNumberingAfterBreak="0">
     <w:nsid w:val="FFFFFF83"/>
     <w:multiLevelType w:val="singleLevel"/>
-    <w:tmpl w:val="6038B3C8"/>
+    <w:tmpl w:val="1AC8C026"/>
     <w:lvl w:ilvl="0">
       <w:start w:val="1"/>
       <w:numFmt w:val="bullet"/>
@@ -3325,7 +3325,7 @@
   <w:abstractNum w:abstractNumId="8" w15:restartNumberingAfterBreak="0">
     <w:nsid w:val="FFFFFF88"/>
     <w:multiLevelType w:val="singleLevel"/>
-    <w:tmpl w:val="D24C4648"/>
+    <w:tmpl w:val="2F008FB6"/>
     <w:lvl w:ilvl="0">
       <w:start w:val="1"/>
       <w:numFmt w:val="decimal"/>
@@ -3342,7 +3342,7 @@
   <w:abstractNum w:abstractNumId="9" w15:restartNumberingAfterBreak="0">
     <w:nsid w:val="FFFFFF89"/>
     <w:multiLevelType w:val="singleLevel"/>
-    <w:tmpl w:val="C85ADFEE"/>
+    <w:tmpl w:val="4ECE9C28"/>
     <w:lvl w:ilvl="0">
       <w:start w:val="1"/>
       <w:numFmt w:val="bullet"/>
@@ -3936,6 +3936,13 @@
     <w:lsdException w:name="Placeholder Text" w:semiHidden="1"/>
     <w:lsdException w:name="Light Shading"/>
     <w:lsdException w:name="Light List"/>
+    <w:lsdException w:name="Light Grid"/>
+    <w:lsdException w:name="Medium Shading 1"/>
+    <w:lsdException w:name="Medium Shading 2"/>
+    <w:lsdException w:name="Medium List 1"/>
+    <w:lsdException w:name="Medium List 2"/>
+    <w:lsdException w:name="Medium Grid 1"/>
+    <w:lsdException w:name="Medium Grid 2"/>
     <w:lsdException w:name="Medium Grid 3"/>
     <w:lsdException w:name="Dark List"/>
     <w:lsdException w:name="Colorful Shading"/>
@@ -4139,6 +4146,7 @@
     <w:next w:val="BodyText"/>
     <w:uiPriority w:val="9"/>
     <w:qFormat/>
+    <w:rsid w:val="001B3E39"/>
     <w:pPr>
       <w:keepNext/>
       <w:keepLines/>
@@ -4149,7 +4157,6 @@
       <w:rFonts w:asciiTheme="majorHAnsi" w:eastAsiaTheme="majorEastAsia" w:hAnsiTheme="majorHAnsi" w:cstheme="majorBidi"/>
       <w:b/>
       <w:bCs/>
-      <w:color w:val="4F81BD" w:themeColor="accent1"/>
       <w:sz w:val="32"/>
       <w:szCs w:val="32"/>
     </w:rPr>
@@ -4161,6 +4168,7 @@
     <w:uiPriority w:val="9"/>
     <w:unhideWhenUsed/>
     <w:qFormat/>
+    <w:rsid w:val="001B3E39"/>
     <w:pPr>
       <w:keepNext/>
       <w:keepLines/>
@@ -4171,7 +4179,6 @@
       <w:rFonts w:asciiTheme="majorHAnsi" w:eastAsiaTheme="majorEastAsia" w:hAnsiTheme="majorHAnsi" w:cstheme="majorBidi"/>
       <w:b/>
       <w:bCs/>
-      <w:color w:val="4F81BD" w:themeColor="accent1"/>
       <w:sz w:val="28"/>
       <w:szCs w:val="28"/>
     </w:rPr>
@@ -4366,6 +4373,7 @@
     <w:basedOn w:val="Normal"/>
     <w:next w:val="BodyText"/>
     <w:qFormat/>
+    <w:rsid w:val="001B3E39"/>
     <w:pPr>
       <w:keepNext/>
       <w:keepLines/>
@@ -4376,7 +4384,7 @@
       <w:rFonts w:asciiTheme="majorHAnsi" w:eastAsiaTheme="majorEastAsia" w:hAnsiTheme="majorHAnsi" w:cstheme="majorBidi"/>
       <w:b/>
       <w:bCs/>
-      <w:color w:val="345A8A" w:themeColor="accent1" w:themeShade="B5"/>
+      <w:color w:val="000000" w:themeColor="text1"/>
       <w:sz w:val="36"/>
       <w:szCs w:val="36"/>
     </w:rPr>

</xml_diff>